<commit_message>
add get player ids
</commit_message>
<xml_diff>
--- a/Readme.docx
+++ b/Readme.docx
@@ -5,16 +5,44 @@
     <w:p>
       <w:pPr>
         <w:pStyle w:val="Ttulo1"/>
-      </w:pPr>
-      <w:r>
+        <w:rPr>
+          <w:rFonts w:ascii="Times New Roman" w:hAnsi="Times New Roman" w:cs="Times New Roman"/>
+        </w:rPr>
+      </w:pPr>
+      <w:r>
+        <w:rPr>
+          <w:rFonts w:ascii="Times New Roman" w:hAnsi="Times New Roman" w:cs="Times New Roman"/>
+        </w:rPr>
         <w:t>Descripción de las estructuras de datos desarrolladas:</w:t>
       </w:r>
     </w:p>
-    <w:p>
-      <w:r>
+    <w:p/>
+    <w:p>
+      <w:pPr>
+        <w:spacing w:line="600" w:lineRule="auto"/>
+        <w:rPr>
+          <w:rFonts w:ascii="Times New Roman" w:hAnsi="Times New Roman" w:cs="Times New Roman"/>
+          <w:sz w:val="24"/>
+          <w:szCs w:val="24"/>
+          <w:u w:val="single"/>
+        </w:rPr>
+      </w:pPr>
+      <w:r>
+        <w:rPr>
+          <w:rFonts w:ascii="Times New Roman" w:hAnsi="Times New Roman" w:cs="Times New Roman"/>
+          <w:sz w:val="24"/>
+          <w:szCs w:val="24"/>
+          <w:u w:val="single"/>
+        </w:rPr>
         <w:t>Para la implementación de</w:t>
       </w:r>
       <w:r>
+        <w:rPr>
+          <w:rFonts w:ascii="Times New Roman" w:hAnsi="Times New Roman" w:cs="Times New Roman"/>
+          <w:sz w:val="24"/>
+          <w:szCs w:val="24"/>
+          <w:u w:val="single"/>
+        </w:rPr>
         <w:t>l algoritmo genético</w:t>
       </w:r>
     </w:p>
@@ -25,12 +53,28 @@
           <w:ilvl w:val="0"/>
           <w:numId w:val="1"/>
         </w:numPr>
+        <w:spacing w:line="600" w:lineRule="auto"/>
         <w:jc w:val="both"/>
-      </w:pPr>
-      <w:r>
+        <w:rPr>
+          <w:rFonts w:ascii="Times New Roman" w:hAnsi="Times New Roman" w:cs="Times New Roman"/>
+          <w:sz w:val="24"/>
+          <w:szCs w:val="24"/>
+        </w:rPr>
+      </w:pPr>
+      <w:r>
+        <w:rPr>
+          <w:rFonts w:ascii="Times New Roman" w:hAnsi="Times New Roman" w:cs="Times New Roman"/>
+          <w:sz w:val="24"/>
+          <w:szCs w:val="24"/>
+        </w:rPr>
         <w:t xml:space="preserve">Para modelar la población, la cual corresponde a los 22 jugadores; 11 en cada equipo se procedió a representarla como una lista con dos sublistas. Cada sublista es un equipo y cada equipo están compuestas por jugadores. Donde cada jugador se representa como una lista. </w:t>
       </w:r>
       <w:r>
+        <w:rPr>
+          <w:rFonts w:ascii="Times New Roman" w:hAnsi="Times New Roman" w:cs="Times New Roman"/>
+          <w:sz w:val="24"/>
+          <w:szCs w:val="24"/>
+        </w:rPr>
         <w:t xml:space="preserve">La composición de un jugador consta de tres atributos codificados en binario y un ID para identificar si se trata de un portero, defensa, media cancha y delantero. En la figura 1 se puede apreciar la estructura de datos empleada para la población. </w:t>
       </w:r>
     </w:p>
@@ -99,26 +143,80 @@
     <w:p>
       <w:pPr>
         <w:jc w:val="center"/>
-      </w:pPr>
-      <w:r>
-        <w:rPr>
+        <w:rPr>
+          <w:rFonts w:ascii="Times New Roman" w:hAnsi="Times New Roman" w:cs="Times New Roman"/>
+          <w:sz w:val="20"/>
+          <w:szCs w:val="20"/>
+        </w:rPr>
+      </w:pPr>
+      <w:r>
+        <w:rPr>
+          <w:rFonts w:ascii="Times New Roman" w:hAnsi="Times New Roman" w:cs="Times New Roman"/>
           <w:b/>
           <w:bCs/>
+          <w:sz w:val="20"/>
+          <w:szCs w:val="20"/>
         </w:rPr>
         <w:t>Figura 1</w:t>
       </w:r>
       <w:r>
+        <w:rPr>
+          <w:rFonts w:ascii="Times New Roman" w:hAnsi="Times New Roman" w:cs="Times New Roman"/>
+          <w:sz w:val="20"/>
+          <w:szCs w:val="20"/>
+        </w:rPr>
         <w:t>. Estructura de datos para población</w:t>
       </w:r>
     </w:p>
-    <w:p>
-      <w:r>
+    <w:p/>
+    <w:p/>
+    <w:p/>
+    <w:p>
+      <w:pPr>
+        <w:rPr>
+          <w:rFonts w:ascii="Times New Roman" w:hAnsi="Times New Roman" w:cs="Times New Roman"/>
+          <w:sz w:val="24"/>
+          <w:szCs w:val="24"/>
+          <w:u w:val="single"/>
+        </w:rPr>
+      </w:pPr>
+      <w:r>
+        <w:rPr>
+          <w:rFonts w:ascii="Times New Roman" w:hAnsi="Times New Roman" w:cs="Times New Roman"/>
+          <w:sz w:val="24"/>
+          <w:szCs w:val="24"/>
+          <w:u w:val="single"/>
+        </w:rPr>
+        <w:lastRenderedPageBreak/>
         <w:t xml:space="preserve">Para la implementación de movimientos </w:t>
       </w:r>
     </w:p>
-    <w:p/>
-    <w:p>
-      <w:r>
+    <w:p>
+      <w:pPr>
+        <w:rPr>
+          <w:rFonts w:ascii="Times New Roman" w:hAnsi="Times New Roman" w:cs="Times New Roman"/>
+          <w:sz w:val="24"/>
+          <w:szCs w:val="24"/>
+          <w:u w:val="single"/>
+        </w:rPr>
+      </w:pPr>
+    </w:p>
+    <w:p>
+      <w:pPr>
+        <w:rPr>
+          <w:rFonts w:ascii="Times New Roman" w:hAnsi="Times New Roman" w:cs="Times New Roman"/>
+          <w:sz w:val="24"/>
+          <w:szCs w:val="24"/>
+          <w:u w:val="single"/>
+        </w:rPr>
+      </w:pPr>
+      <w:r>
+        <w:rPr>
+          <w:rFonts w:ascii="Times New Roman" w:hAnsi="Times New Roman" w:cs="Times New Roman"/>
+          <w:sz w:val="24"/>
+          <w:szCs w:val="24"/>
+          <w:u w:val="single"/>
+        </w:rPr>
         <w:t>Para la implementación de jugadores en interfaz</w:t>
       </w:r>
     </w:p>
@@ -141,110 +239,238 @@
     <w:p>
       <w:pPr>
         <w:pStyle w:val="Ttulo1"/>
-      </w:pPr>
-      <w:r>
-        <w:t xml:space="preserve">Descripción de </w:t>
-      </w:r>
-      <w:r>
-        <w:t>los algoritmos desarrollados</w:t>
-      </w:r>
-      <w:r>
+        <w:rPr>
+          <w:rFonts w:ascii="Times New Roman" w:hAnsi="Times New Roman" w:cs="Times New Roman"/>
+        </w:rPr>
+      </w:pPr>
+      <w:r>
+        <w:rPr>
+          <w:rFonts w:ascii="Times New Roman" w:hAnsi="Times New Roman" w:cs="Times New Roman"/>
+        </w:rPr>
+        <w:t>Descripción de los algoritmos desarrollados:</w:t>
+      </w:r>
+    </w:p>
+    <w:p>
+      <w:pPr>
+        <w:rPr>
+          <w:rFonts w:ascii="Times New Roman" w:hAnsi="Times New Roman" w:cs="Times New Roman"/>
+          <w:sz w:val="24"/>
+          <w:szCs w:val="24"/>
+        </w:rPr>
+      </w:pPr>
+    </w:p>
+    <w:p>
+      <w:pPr>
+        <w:spacing w:line="600" w:lineRule="auto"/>
+        <w:rPr>
+          <w:rFonts w:ascii="Times New Roman" w:hAnsi="Times New Roman" w:cs="Times New Roman"/>
+          <w:sz w:val="24"/>
+          <w:szCs w:val="24"/>
+          <w:u w:val="single"/>
+        </w:rPr>
+      </w:pPr>
+      <w:r>
+        <w:rPr>
+          <w:rFonts w:ascii="Times New Roman" w:hAnsi="Times New Roman" w:cs="Times New Roman"/>
+          <w:sz w:val="24"/>
+          <w:szCs w:val="24"/>
+          <w:u w:val="single"/>
+        </w:rPr>
+        <w:t>Algoritmo genético</w:t>
+      </w:r>
+      <w:r>
+        <w:rPr>
+          <w:rFonts w:ascii="Times New Roman" w:hAnsi="Times New Roman" w:cs="Times New Roman"/>
+          <w:sz w:val="24"/>
+          <w:szCs w:val="24"/>
+          <w:u w:val="single"/>
+        </w:rPr>
         <w:t>:</w:t>
       </w:r>
     </w:p>
     <w:p>
-      <w:r>
-        <w:t>Algoritmo genético</w:t>
-      </w:r>
-      <w:r>
-        <w:t>:</w:t>
-      </w:r>
-    </w:p>
-    <w:p>
-      <w:pPr>
+      <w:pPr>
+        <w:spacing w:line="600" w:lineRule="auto"/>
         <w:jc w:val="both"/>
-      </w:pPr>
-      <w:r>
+        <w:rPr>
+          <w:rFonts w:ascii="Times New Roman" w:hAnsi="Times New Roman" w:cs="Times New Roman"/>
+          <w:sz w:val="24"/>
+          <w:szCs w:val="24"/>
+        </w:rPr>
+      </w:pPr>
+      <w:r>
+        <w:rPr>
+          <w:rFonts w:ascii="Times New Roman" w:hAnsi="Times New Roman" w:cs="Times New Roman"/>
+          <w:sz w:val="24"/>
+          <w:szCs w:val="24"/>
+        </w:rPr>
         <w:t xml:space="preserve"> El algoritmo genético implementado en el proyecto consta de 5 etapas y una etapa inicial. </w:t>
       </w:r>
     </w:p>
     <w:p>
       <w:pPr>
+        <w:spacing w:line="600" w:lineRule="auto"/>
         <w:jc w:val="both"/>
-      </w:pPr>
-      <w:r>
+        <w:rPr>
+          <w:rFonts w:ascii="Times New Roman" w:hAnsi="Times New Roman" w:cs="Times New Roman"/>
+          <w:sz w:val="24"/>
+          <w:szCs w:val="24"/>
+        </w:rPr>
+      </w:pPr>
+      <w:r>
+        <w:rPr>
+          <w:rFonts w:ascii="Times New Roman" w:hAnsi="Times New Roman" w:cs="Times New Roman"/>
+          <w:sz w:val="24"/>
+          <w:szCs w:val="24"/>
+        </w:rPr>
         <w:t xml:space="preserve">Primero se genera una población inicial con atributos aleatorios, una vez creada esta población inicia el algoritmo genético. </w:t>
       </w:r>
     </w:p>
     <w:p>
       <w:pPr>
+        <w:spacing w:line="600" w:lineRule="auto"/>
         <w:jc w:val="both"/>
-      </w:pPr>
-      <w:r>
+        <w:rPr>
+          <w:rFonts w:ascii="Times New Roman" w:hAnsi="Times New Roman" w:cs="Times New Roman"/>
+          <w:sz w:val="24"/>
+          <w:szCs w:val="24"/>
+        </w:rPr>
+      </w:pPr>
+      <w:r>
+        <w:rPr>
+          <w:rFonts w:ascii="Times New Roman" w:hAnsi="Times New Roman" w:cs="Times New Roman"/>
+          <w:sz w:val="24"/>
+          <w:szCs w:val="24"/>
+        </w:rPr>
         <w:t>En la etapa “</w:t>
       </w:r>
       <w:proofErr w:type="spellStart"/>
       <w:r>
+        <w:rPr>
+          <w:rFonts w:ascii="Times New Roman" w:hAnsi="Times New Roman" w:cs="Times New Roman"/>
+          <w:sz w:val="24"/>
+          <w:szCs w:val="24"/>
+        </w:rPr>
         <w:t>Population</w:t>
       </w:r>
       <w:proofErr w:type="spellEnd"/>
       <w:r>
+        <w:rPr>
+          <w:rFonts w:ascii="Times New Roman" w:hAnsi="Times New Roman" w:cs="Times New Roman"/>
+          <w:sz w:val="24"/>
+          <w:szCs w:val="24"/>
+        </w:rPr>
         <w:t xml:space="preserve">” se toma todos los elementos generados y les asigna un ID de </w:t>
       </w:r>
       <w:proofErr w:type="spellStart"/>
       <w:r>
+        <w:rPr>
+          <w:rFonts w:ascii="Times New Roman" w:hAnsi="Times New Roman" w:cs="Times New Roman"/>
+          <w:sz w:val="24"/>
+          <w:szCs w:val="24"/>
+        </w:rPr>
         <w:t>player</w:t>
       </w:r>
       <w:proofErr w:type="spellEnd"/>
-      <w:proofErr w:type="gramStart"/>
-      <w:r>
+      <w:r>
+        <w:rPr>
+          <w:rFonts w:ascii="Times New Roman" w:hAnsi="Times New Roman" w:cs="Times New Roman"/>
+          <w:sz w:val="24"/>
+          <w:szCs w:val="24"/>
+        </w:rPr>
+        <w:t xml:space="preserve"> (1: portero, 2: defensa, 3: media cancha, 4: delanteros). Luego esta generación entra a la etapa </w:t>
+      </w:r>
+      <w:r>
+        <w:rPr>
+          <w:rFonts w:ascii="Times New Roman" w:hAnsi="Times New Roman" w:cs="Times New Roman"/>
+          <w:sz w:val="24"/>
+          <w:szCs w:val="24"/>
+        </w:rPr>
+        <w:t>de la aptitud</w:t>
+      </w:r>
+      <w:r>
+        <w:rPr>
+          <w:rFonts w:ascii="Times New Roman" w:hAnsi="Times New Roman" w:cs="Times New Roman"/>
+          <w:sz w:val="24"/>
+          <w:szCs w:val="24"/>
+        </w:rPr>
+        <w:t xml:space="preserve"> donde se calcula su potencial.</w:t>
+      </w:r>
+    </w:p>
+    <w:p>
+      <w:pPr>
+        <w:spacing w:line="600" w:lineRule="auto"/>
+        <w:jc w:val="both"/>
+        <w:rPr>
+          <w:rFonts w:ascii="Times New Roman" w:hAnsi="Times New Roman" w:cs="Times New Roman"/>
+          <w:sz w:val="24"/>
+          <w:szCs w:val="24"/>
+        </w:rPr>
+      </w:pPr>
+      <w:r>
+        <w:rPr>
+          <w:rFonts w:ascii="Times New Roman" w:hAnsi="Times New Roman" w:cs="Times New Roman"/>
+          <w:sz w:val="24"/>
+          <w:szCs w:val="24"/>
+        </w:rPr>
+        <w:t>E</w:t>
+      </w:r>
+      <w:r>
+        <w:rPr>
+          <w:rFonts w:ascii="Times New Roman" w:hAnsi="Times New Roman" w:cs="Times New Roman"/>
+          <w:sz w:val="24"/>
+          <w:szCs w:val="24"/>
+        </w:rPr>
+        <w:t>n la etapa “</w:t>
+      </w:r>
+      <w:proofErr w:type="spellStart"/>
+      <w:r>
+        <w:rPr>
+          <w:rFonts w:ascii="Times New Roman" w:hAnsi="Times New Roman" w:cs="Times New Roman"/>
+          <w:sz w:val="24"/>
+          <w:szCs w:val="24"/>
+        </w:rPr>
+        <w:t>Calculate</w:t>
+      </w:r>
+      <w:proofErr w:type="spellEnd"/>
+      <w:r>
+        <w:rPr>
+          <w:rFonts w:ascii="Times New Roman" w:hAnsi="Times New Roman" w:cs="Times New Roman"/>
+          <w:sz w:val="24"/>
+          <w:szCs w:val="24"/>
+        </w:rPr>
+        <w:t xml:space="preserve"> fitness”</w:t>
+      </w:r>
+      <w:r>
+        <w:rPr>
+          <w:rFonts w:ascii="Times New Roman" w:hAnsi="Times New Roman" w:cs="Times New Roman"/>
+          <w:sz w:val="24"/>
+          <w:szCs w:val="24"/>
+        </w:rPr>
+        <w:t xml:space="preserve"> se procede a recorrer cada equipo para analizar sus jugadores. La idea es que el jugador ideal sea aquel con la mayor cantidad de unos en sus atributos. Por </w:t>
+      </w:r>
+      <w:r>
+        <w:rPr>
+          <w:rFonts w:ascii="Times New Roman" w:hAnsi="Times New Roman" w:cs="Times New Roman"/>
+          <w:sz w:val="24"/>
+          <w:szCs w:val="24"/>
+        </w:rPr>
+        <w:t>consiguiente,</w:t>
+      </w:r>
+      <w:r>
+        <w:rPr>
+          <w:rFonts w:ascii="Times New Roman" w:hAnsi="Times New Roman" w:cs="Times New Roman"/>
+          <w:sz w:val="24"/>
+          <w:szCs w:val="24"/>
+        </w:rPr>
         <w:t xml:space="preserve"> </w:t>
       </w:r>
       <w:r>
-        <w:t xml:space="preserve">  </w:t>
-      </w:r>
-      <w:r>
-        <w:t>(</w:t>
-      </w:r>
-      <w:proofErr w:type="gramEnd"/>
-      <w:r>
-        <w:t xml:space="preserve">1: portero, 2: defensa, 3: media cancha, 4: delanteros). Luego esta generación entra a la etapa </w:t>
-      </w:r>
-      <w:r>
-        <w:t>de la aptitud</w:t>
-      </w:r>
-      <w:r>
-        <w:t xml:space="preserve"> donde se calcula su potencial.</w:t>
-      </w:r>
-    </w:p>
-    <w:p>
-      <w:pPr>
-        <w:jc w:val="both"/>
-      </w:pPr>
-      <w:r>
-        <w:t>E</w:t>
-      </w:r>
-      <w:r>
-        <w:t>n la etapa “</w:t>
-      </w:r>
-      <w:proofErr w:type="spellStart"/>
-      <w:r>
-        <w:t>Calculate</w:t>
-      </w:r>
-      <w:proofErr w:type="spellEnd"/>
-      <w:r>
-        <w:t xml:space="preserve"> fitness”</w:t>
-      </w:r>
-      <w:r>
-        <w:t xml:space="preserve"> se procede a recorrer cada equipo para analizar sus jugadores. La idea es que el jugador ideal sea aquel con la mayor cantidad de unos en sus atributos. Por </w:t>
-      </w:r>
-      <w:r>
-        <w:t>consiguiente,</w:t>
-      </w:r>
-      <w:r>
-        <w:t xml:space="preserve"> </w:t>
-      </w:r>
-      <w:r>
+        <w:rPr>
+          <w:rFonts w:ascii="Times New Roman" w:hAnsi="Times New Roman" w:cs="Times New Roman"/>
+          <w:sz w:val="24"/>
+          <w:szCs w:val="24"/>
+        </w:rPr>
         <w:t xml:space="preserve">se va a contar los bits </w:t>
       </w:r>
     </w:p>
@@ -256,10 +482,13 @@
         </w:rPr>
       </w:pPr>
       <w:r>
+        <w:rPr>
+          <w:noProof/>
+        </w:rPr>
         <w:drawing>
-          <wp:inline distT="0" distB="0" distL="0" distR="0" wp14:anchorId="7FAFB413" wp14:editId="713EE938">
-            <wp:extent cx="2240474" cy="3185436"/>
-            <wp:effectExtent l="0" t="0" r="7620" b="0"/>
+          <wp:inline distT="0" distB="0" distL="0" distR="0" wp14:anchorId="7FAFB413" wp14:editId="14D07D46">
+            <wp:extent cx="1924050" cy="2735555"/>
+            <wp:effectExtent l="0" t="0" r="0" b="8255"/>
             <wp:docPr id="2" name="Imagen 2" descr="Diagrama&#10;&#10;Descripción generada automáticamente"/>
             <wp:cNvGraphicFramePr>
               <a:graphicFrameLocks xmlns:a="http://schemas.openxmlformats.org/drawingml/2006/main" noChangeAspect="1"/>
@@ -280,7 +509,7 @@
                   <pic:spPr>
                     <a:xfrm>
                       <a:off x="0" y="0"/>
-                      <a:ext cx="2240474" cy="3185436"/>
+                      <a:ext cx="1928512" cy="2741898"/>
                     </a:xfrm>
                     <a:prstGeom prst="rect">
                       <a:avLst/>
@@ -296,24 +525,195 @@
     <w:p>
       <w:pPr>
         <w:jc w:val="center"/>
-      </w:pPr>
-      <w:r>
-        <w:rPr>
+        <w:rPr>
+          <w:rFonts w:ascii="Times New Roman" w:hAnsi="Times New Roman" w:cs="Times New Roman"/>
+          <w:sz w:val="20"/>
+          <w:szCs w:val="20"/>
+        </w:rPr>
+      </w:pPr>
+      <w:r>
+        <w:rPr>
+          <w:rFonts w:ascii="Times New Roman" w:hAnsi="Times New Roman" w:cs="Times New Roman"/>
           <w:b/>
           <w:bCs/>
+          <w:sz w:val="20"/>
+          <w:szCs w:val="20"/>
         </w:rPr>
         <w:t>Figura 2</w:t>
       </w:r>
       <w:r>
+        <w:rPr>
+          <w:rFonts w:ascii="Times New Roman" w:hAnsi="Times New Roman" w:cs="Times New Roman"/>
+          <w:sz w:val="20"/>
+          <w:szCs w:val="20"/>
+        </w:rPr>
         <w:t xml:space="preserve">. Diagrama </w:t>
       </w:r>
       <w:r>
+        <w:rPr>
+          <w:rFonts w:ascii="Times New Roman" w:hAnsi="Times New Roman" w:cs="Times New Roman"/>
+          <w:sz w:val="20"/>
+          <w:szCs w:val="20"/>
+        </w:rPr>
         <w:t>de flujo de algoritmo genético</w:t>
       </w:r>
     </w:p>
+    <w:p>
+      <w:pPr>
+        <w:jc w:val="center"/>
+      </w:pPr>
+    </w:p>
+    <w:p>
+      <w:r>
+        <w:br w:type="page"/>
+      </w:r>
+    </w:p>
+    <w:p>
+      <w:pPr>
+        <w:pStyle w:val="Ttulo1"/>
+        <w:rPr>
+          <w:rFonts w:ascii="Times New Roman" w:hAnsi="Times New Roman" w:cs="Times New Roman"/>
+        </w:rPr>
+      </w:pPr>
+      <w:r>
+        <w:rPr>
+          <w:rFonts w:ascii="Times New Roman" w:hAnsi="Times New Roman" w:cs="Times New Roman"/>
+        </w:rPr>
+        <w:lastRenderedPageBreak/>
+        <w:t>Problemas encontrados</w:t>
+      </w:r>
+      <w:r>
+        <w:rPr>
+          <w:rFonts w:ascii="Times New Roman" w:hAnsi="Times New Roman" w:cs="Times New Roman"/>
+        </w:rPr>
+        <w:t>:</w:t>
+      </w:r>
+    </w:p>
     <w:p/>
-    <w:p/>
-    <w:p/>
+    <w:p>
+      <w:pPr>
+        <w:pStyle w:val="Prrafodelista"/>
+        <w:numPr>
+          <w:ilvl w:val="0"/>
+          <w:numId w:val="2"/>
+        </w:numPr>
+        <w:spacing w:line="600" w:lineRule="auto"/>
+        <w:jc w:val="both"/>
+        <w:rPr>
+          <w:rFonts w:ascii="Times New Roman" w:hAnsi="Times New Roman" w:cs="Times New Roman"/>
+        </w:rPr>
+      </w:pPr>
+      <w:r>
+        <w:rPr>
+          <w:rFonts w:ascii="Times New Roman" w:hAnsi="Times New Roman" w:cs="Times New Roman"/>
+        </w:rPr>
+        <w:t xml:space="preserve">Uno de los problemas encontrados es </w:t>
+      </w:r>
+      <w:r>
+        <w:rPr>
+          <w:rFonts w:ascii="Times New Roman" w:hAnsi="Times New Roman" w:cs="Times New Roman"/>
+        </w:rPr>
+        <w:t>que el</w:t>
+      </w:r>
+      <w:r>
+        <w:rPr>
+          <w:rFonts w:ascii="Times New Roman" w:hAnsi="Times New Roman" w:cs="Times New Roman"/>
+        </w:rPr>
+        <w:t xml:space="preserve"> algoritmo genético variaba las características de los jugadores, mas no en el juego en sí</w:t>
+      </w:r>
+      <w:r>
+        <w:rPr>
+          <w:rFonts w:ascii="Times New Roman" w:hAnsi="Times New Roman" w:cs="Times New Roman"/>
+        </w:rPr>
+        <w:t xml:space="preserve">, es decir; </w:t>
+      </w:r>
+      <w:r>
+        <w:rPr>
+          <w:rFonts w:ascii="Times New Roman" w:hAnsi="Times New Roman" w:cs="Times New Roman"/>
+        </w:rPr>
+        <w:t>el algoritmo genético no refleja l</w:t>
+      </w:r>
+      <w:r>
+        <w:rPr>
+          <w:rFonts w:ascii="Times New Roman" w:hAnsi="Times New Roman" w:cs="Times New Roman"/>
+        </w:rPr>
+        <w:t>os movimientos de los jugadores</w:t>
+      </w:r>
+      <w:r>
+        <w:rPr>
+          <w:rFonts w:ascii="Times New Roman" w:hAnsi="Times New Roman" w:cs="Times New Roman"/>
+        </w:rPr>
+        <w:t>. Por lo que la parte grafica debía proponer una manera de que se visualizara un partido de manera práctica</w:t>
+      </w:r>
+    </w:p>
+    <w:p>
+      <w:pPr>
+        <w:pStyle w:val="Prrafodelista"/>
+        <w:numPr>
+          <w:ilvl w:val="0"/>
+          <w:numId w:val="2"/>
+        </w:numPr>
+        <w:spacing w:line="600" w:lineRule="auto"/>
+        <w:jc w:val="both"/>
+        <w:rPr>
+          <w:rFonts w:ascii="Times New Roman" w:hAnsi="Times New Roman" w:cs="Times New Roman"/>
+        </w:rPr>
+      </w:pPr>
+      <w:r>
+        <w:rPr>
+          <w:rFonts w:ascii="Times New Roman" w:hAnsi="Times New Roman" w:cs="Times New Roman"/>
+        </w:rPr>
+        <w:t xml:space="preserve">Para actualizar el movimiento de un jugador, se debe saber la posición de todos los demás jugadores. Ya que se debe repintar el </w:t>
+      </w:r>
+      <w:proofErr w:type="spellStart"/>
+      <w:r>
+        <w:rPr>
+          <w:rFonts w:ascii="Times New Roman" w:hAnsi="Times New Roman" w:cs="Times New Roman"/>
+        </w:rPr>
+        <w:t>canvas</w:t>
+      </w:r>
+      <w:proofErr w:type="spellEnd"/>
+      <w:r>
+        <w:rPr>
+          <w:rFonts w:ascii="Times New Roman" w:hAnsi="Times New Roman" w:cs="Times New Roman"/>
+        </w:rPr>
+        <w:t xml:space="preserve"> de la ventana y para ello, se deben volver a pintar los jugadores en sus posiciones antiguas. Esto implica tener un control mayor en la parte del </w:t>
+      </w:r>
+      <w:proofErr w:type="spellStart"/>
+      <w:r>
+        <w:rPr>
+          <w:rFonts w:ascii="Times New Roman" w:hAnsi="Times New Roman" w:cs="Times New Roman"/>
+        </w:rPr>
+        <w:t>frontend</w:t>
+      </w:r>
+      <w:proofErr w:type="spellEnd"/>
+      <w:r>
+        <w:rPr>
+          <w:rFonts w:ascii="Times New Roman" w:hAnsi="Times New Roman" w:cs="Times New Roman"/>
+        </w:rPr>
+        <w:t>.</w:t>
+      </w:r>
+    </w:p>
+    <w:p>
+      <w:pPr>
+        <w:pStyle w:val="Prrafodelista"/>
+        <w:numPr>
+          <w:ilvl w:val="0"/>
+          <w:numId w:val="2"/>
+        </w:numPr>
+        <w:spacing w:line="600" w:lineRule="auto"/>
+        <w:jc w:val="both"/>
+        <w:rPr>
+          <w:rFonts w:ascii="Times New Roman" w:hAnsi="Times New Roman" w:cs="Times New Roman"/>
+        </w:rPr>
+      </w:pPr>
+      <w:r>
+        <w:rPr>
+          <w:rFonts w:ascii="Times New Roman" w:hAnsi="Times New Roman" w:cs="Times New Roman"/>
+        </w:rPr>
+        <w:t>El movimiento de los jugadores se ve con una vibración a la hora de moverse, ya que nunca alcanzan sus puntos finales debido a que la cantidad de pixeles que avanzan no les permite llegar.</w:t>
+      </w:r>
+    </w:p>
     <w:sectPr>
       <w:pgSz w:w="11906" w:h="16838"/>
       <w:pgMar w:top="1417" w:right="1701" w:bottom="1417" w:left="1701" w:header="708" w:footer="708" w:gutter="0"/>
@@ -438,8 +838,100 @@
       </w:rPr>
     </w:lvl>
   </w:abstractNum>
+  <w:abstractNum w:abstractNumId="1" w15:restartNumberingAfterBreak="0">
+    <w:nsid w:val="590B51FB"/>
+    <w:multiLevelType w:val="hybridMultilevel"/>
+    <w:tmpl w:val="318E9B68"/>
+    <w:lvl w:ilvl="0" w:tplc="0C0A000F">
+      <w:start w:val="1"/>
+      <w:numFmt w:val="decimal"/>
+      <w:lvlText w:val="%1."/>
+      <w:lvlJc w:val="left"/>
+      <w:pPr>
+        <w:ind w:left="720" w:hanging="360"/>
+      </w:pPr>
+      <w:rPr>
+        <w:rFonts w:hint="default"/>
+      </w:rPr>
+    </w:lvl>
+    <w:lvl w:ilvl="1" w:tplc="0C0A0019" w:tentative="1">
+      <w:start w:val="1"/>
+      <w:numFmt w:val="lowerLetter"/>
+      <w:lvlText w:val="%2."/>
+      <w:lvlJc w:val="left"/>
+      <w:pPr>
+        <w:ind w:left="1440" w:hanging="360"/>
+      </w:pPr>
+    </w:lvl>
+    <w:lvl w:ilvl="2" w:tplc="0C0A001B" w:tentative="1">
+      <w:start w:val="1"/>
+      <w:numFmt w:val="lowerRoman"/>
+      <w:lvlText w:val="%3."/>
+      <w:lvlJc w:val="right"/>
+      <w:pPr>
+        <w:ind w:left="2160" w:hanging="180"/>
+      </w:pPr>
+    </w:lvl>
+    <w:lvl w:ilvl="3" w:tplc="0C0A000F" w:tentative="1">
+      <w:start w:val="1"/>
+      <w:numFmt w:val="decimal"/>
+      <w:lvlText w:val="%4."/>
+      <w:lvlJc w:val="left"/>
+      <w:pPr>
+        <w:ind w:left="2880" w:hanging="360"/>
+      </w:pPr>
+    </w:lvl>
+    <w:lvl w:ilvl="4" w:tplc="0C0A0019" w:tentative="1">
+      <w:start w:val="1"/>
+      <w:numFmt w:val="lowerLetter"/>
+      <w:lvlText w:val="%5."/>
+      <w:lvlJc w:val="left"/>
+      <w:pPr>
+        <w:ind w:left="3600" w:hanging="360"/>
+      </w:pPr>
+    </w:lvl>
+    <w:lvl w:ilvl="5" w:tplc="0C0A001B" w:tentative="1">
+      <w:start w:val="1"/>
+      <w:numFmt w:val="lowerRoman"/>
+      <w:lvlText w:val="%6."/>
+      <w:lvlJc w:val="right"/>
+      <w:pPr>
+        <w:ind w:left="4320" w:hanging="180"/>
+      </w:pPr>
+    </w:lvl>
+    <w:lvl w:ilvl="6" w:tplc="0C0A000F" w:tentative="1">
+      <w:start w:val="1"/>
+      <w:numFmt w:val="decimal"/>
+      <w:lvlText w:val="%7."/>
+      <w:lvlJc w:val="left"/>
+      <w:pPr>
+        <w:ind w:left="5040" w:hanging="360"/>
+      </w:pPr>
+    </w:lvl>
+    <w:lvl w:ilvl="7" w:tplc="0C0A0019" w:tentative="1">
+      <w:start w:val="1"/>
+      <w:numFmt w:val="lowerLetter"/>
+      <w:lvlText w:val="%8."/>
+      <w:lvlJc w:val="left"/>
+      <w:pPr>
+        <w:ind w:left="5760" w:hanging="360"/>
+      </w:pPr>
+    </w:lvl>
+    <w:lvl w:ilvl="8" w:tplc="0C0A001B" w:tentative="1">
+      <w:start w:val="1"/>
+      <w:numFmt w:val="lowerRoman"/>
+      <w:lvlText w:val="%9."/>
+      <w:lvlJc w:val="right"/>
+      <w:pPr>
+        <w:ind w:left="6480" w:hanging="180"/>
+      </w:pPr>
+    </w:lvl>
+  </w:abstractNum>
   <w:num w:numId="1" w16cid:durableId="925844438">
     <w:abstractNumId w:val="0"/>
+  </w:num>
+  <w:num w:numId="2" w16cid:durableId="818770017">
+    <w:abstractNumId w:val="1"/>
   </w:num>
 </w:numbering>
 </file>

</xml_diff>

<commit_message>
addition of genetic algorithm and adding to one function
</commit_message>
<xml_diff>
--- a/Readme.docx
+++ b/Readme.docx
@@ -13,13 +13,133 @@
         <w:rPr>
           <w:rFonts w:ascii="Times New Roman" w:hAnsi="Times New Roman" w:cs="Times New Roman"/>
         </w:rPr>
+        <w:t xml:space="preserve">Descripción de las </w:t>
+      </w:r>
+      <w:r>
+        <w:rPr>
+          <w:rFonts w:ascii="Times New Roman" w:hAnsi="Times New Roman" w:cs="Times New Roman"/>
+        </w:rPr>
+        <w:t>funciones implementadas</w:t>
+      </w:r>
+      <w:r>
+        <w:rPr>
+          <w:rFonts w:ascii="Times New Roman" w:hAnsi="Times New Roman" w:cs="Times New Roman"/>
+        </w:rPr>
+        <w:t>:</w:t>
+      </w:r>
+    </w:p>
+    <w:p/>
+    <w:p>
+      <w:pPr>
+        <w:rPr>
+          <w:rFonts w:ascii="Times New Roman" w:hAnsi="Times New Roman" w:cs="Times New Roman"/>
+          <w:sz w:val="24"/>
+          <w:szCs w:val="24"/>
+          <w:u w:val="single"/>
+        </w:rPr>
+      </w:pPr>
+      <w:r>
+        <w:rPr>
+          <w:rFonts w:ascii="Times New Roman" w:hAnsi="Times New Roman" w:cs="Times New Roman"/>
+          <w:sz w:val="24"/>
+          <w:szCs w:val="24"/>
+          <w:u w:val="single"/>
+        </w:rPr>
+        <w:t xml:space="preserve">Funciones de movimiento: </w:t>
+      </w:r>
+    </w:p>
+    <w:p>
+      <w:pPr>
+        <w:rPr>
+          <w:rFonts w:ascii="Times New Roman" w:hAnsi="Times New Roman" w:cs="Times New Roman"/>
+          <w:sz w:val="24"/>
+          <w:szCs w:val="24"/>
+          <w:u w:val="single"/>
+        </w:rPr>
+      </w:pPr>
+    </w:p>
+    <w:p>
+      <w:pPr>
+        <w:rPr>
+          <w:rFonts w:ascii="Times New Roman" w:hAnsi="Times New Roman" w:cs="Times New Roman"/>
+          <w:sz w:val="24"/>
+          <w:szCs w:val="24"/>
+        </w:rPr>
+      </w:pPr>
+      <w:r>
+        <w:rPr>
+          <w:rFonts w:ascii="Times New Roman" w:hAnsi="Times New Roman" w:cs="Times New Roman"/>
+          <w:sz w:val="24"/>
+          <w:szCs w:val="24"/>
+          <w:u w:val="single"/>
+        </w:rPr>
+        <w:t>Funcionas de habilidad:</w:t>
+      </w:r>
+    </w:p>
+    <w:p>
+      <w:pPr>
+        <w:rPr>
+          <w:rFonts w:ascii="Times New Roman" w:hAnsi="Times New Roman" w:cs="Times New Roman"/>
+          <w:sz w:val="24"/>
+          <w:szCs w:val="24"/>
+          <w:u w:val="single"/>
+        </w:rPr>
+      </w:pPr>
+    </w:p>
+    <w:p>
+      <w:r>
+        <w:rPr>
+          <w:rFonts w:ascii="Times New Roman" w:hAnsi="Times New Roman" w:cs="Times New Roman"/>
+          <w:sz w:val="24"/>
+          <w:szCs w:val="24"/>
+          <w:u w:val="single"/>
+        </w:rPr>
+        <w:t>Nota</w:t>
+      </w:r>
+      <w:r>
+        <w:rPr>
+          <w:rFonts w:ascii="Times New Roman" w:hAnsi="Times New Roman" w:cs="Times New Roman"/>
+          <w:sz w:val="24"/>
+          <w:szCs w:val="24"/>
+        </w:rPr>
+        <w:t xml:space="preserve">: Las funciones implementadas del algoritmo genético </w:t>
+      </w:r>
+      <w:r>
+        <w:rPr>
+          <w:rFonts w:ascii="Times New Roman" w:hAnsi="Times New Roman" w:cs="Times New Roman"/>
+          <w:sz w:val="24"/>
+          <w:szCs w:val="24"/>
+        </w:rPr>
+        <w:t>se describen más adelante en la sección d</w:t>
+      </w:r>
+      <w:r>
+        <w:rPr>
+          <w:rFonts w:ascii="Times New Roman" w:hAnsi="Times New Roman" w:cs="Times New Roman"/>
+          <w:sz w:val="24"/>
+          <w:szCs w:val="24"/>
+        </w:rPr>
+        <w:t xml:space="preserve">e algoritmos desarrollados. </w:t>
+      </w:r>
+    </w:p>
+    <w:p/>
+    <w:p>
+      <w:pPr>
+        <w:pStyle w:val="Ttulo1"/>
+        <w:rPr>
+          <w:rFonts w:ascii="Times New Roman" w:hAnsi="Times New Roman" w:cs="Times New Roman"/>
+        </w:rPr>
+      </w:pPr>
+      <w:r>
+        <w:rPr>
+          <w:rFonts w:ascii="Times New Roman" w:hAnsi="Times New Roman" w:cs="Times New Roman"/>
+        </w:rPr>
         <w:t>Descripción de las estructuras de datos desarrolladas:</w:t>
       </w:r>
     </w:p>
     <w:p/>
     <w:p>
       <w:pPr>
-        <w:spacing w:line="600" w:lineRule="auto"/>
+        <w:spacing w:line="480" w:lineRule="auto"/>
         <w:rPr>
           <w:rFonts w:ascii="Times New Roman" w:hAnsi="Times New Roman" w:cs="Times New Roman"/>
           <w:sz w:val="24"/>
@@ -34,7 +154,16 @@
           <w:szCs w:val="24"/>
           <w:u w:val="single"/>
         </w:rPr>
-        <w:t>Para la implementación de</w:t>
+        <w:t>Estructura de datos p</w:t>
+      </w:r>
+      <w:r>
+        <w:rPr>
+          <w:rFonts w:ascii="Times New Roman" w:hAnsi="Times New Roman" w:cs="Times New Roman"/>
+          <w:sz w:val="24"/>
+          <w:szCs w:val="24"/>
+          <w:u w:val="single"/>
+        </w:rPr>
+        <w:t>ara la implementación de</w:t>
       </w:r>
       <w:r>
         <w:rPr>
@@ -53,7 +182,7 @@
           <w:ilvl w:val="0"/>
           <w:numId w:val="1"/>
         </w:numPr>
-        <w:spacing w:line="600" w:lineRule="auto"/>
+        <w:spacing w:line="480" w:lineRule="auto"/>
         <w:jc w:val="both"/>
         <w:rPr>
           <w:rFonts w:ascii="Times New Roman" w:hAnsi="Times New Roman" w:cs="Times New Roman"/>
@@ -90,6 +219,7 @@
         <w:rPr>
           <w:noProof/>
         </w:rPr>
+        <w:lastRenderedPageBreak/>
         <w:drawing>
           <wp:inline distT="0" distB="0" distL="0" distR="0" wp14:anchorId="2A7C6207" wp14:editId="1B209E34">
             <wp:extent cx="5400040" cy="3302000"/>
@@ -187,7 +317,6 @@
           <w:szCs w:val="24"/>
           <w:u w:val="single"/>
         </w:rPr>
-        <w:lastRenderedPageBreak/>
         <w:t xml:space="preserve">Para la implementación de movimientos </w:t>
       </w:r>
     </w:p>
@@ -210,14 +339,43 @@
           <w:u w:val="single"/>
         </w:rPr>
       </w:pPr>
-      <w:r>
+    </w:p>
+    <w:p>
+      <w:pPr>
         <w:rPr>
           <w:rFonts w:ascii="Times New Roman" w:hAnsi="Times New Roman" w:cs="Times New Roman"/>
           <w:sz w:val="24"/>
           <w:szCs w:val="24"/>
           <w:u w:val="single"/>
         </w:rPr>
-        <w:t>Para la implementación de jugadores en interfaz</w:t>
+      </w:pPr>
+    </w:p>
+    <w:p>
+      <w:pPr>
+        <w:rPr>
+          <w:rFonts w:ascii="Times New Roman" w:hAnsi="Times New Roman" w:cs="Times New Roman"/>
+          <w:sz w:val="24"/>
+          <w:szCs w:val="24"/>
+          <w:u w:val="single"/>
+        </w:rPr>
+      </w:pPr>
+      <w:r>
+        <w:rPr>
+          <w:rFonts w:ascii="Times New Roman" w:hAnsi="Times New Roman" w:cs="Times New Roman"/>
+          <w:sz w:val="24"/>
+          <w:szCs w:val="24"/>
+          <w:u w:val="single"/>
+        </w:rPr>
+        <w:t>Estructura de datos para implementación de</w:t>
+      </w:r>
+      <w:r>
+        <w:rPr>
+          <w:rFonts w:ascii="Times New Roman" w:hAnsi="Times New Roman" w:cs="Times New Roman"/>
+          <w:sz w:val="24"/>
+          <w:szCs w:val="24"/>
+          <w:u w:val="single"/>
+        </w:rPr>
+        <w:t xml:space="preserve"> interfaz</w:t>
       </w:r>
     </w:p>
     <w:p/>
@@ -304,7 +462,7 @@
           <w:sz w:val="24"/>
           <w:szCs w:val="24"/>
         </w:rPr>
-        <w:t xml:space="preserve"> El algoritmo genético implementado en el proyecto consta de 5 etapas y una etapa inicial. </w:t>
+        <w:t xml:space="preserve">El algoritmo genético implementado en el proyecto consta de 5 etapas y una etapa inicial. </w:t>
       </w:r>
     </w:p>
     <w:p>
@@ -472,6 +630,530 @@
           <w:szCs w:val="24"/>
         </w:rPr>
         <w:t xml:space="preserve">se va a contar los bits </w:t>
+      </w:r>
+    </w:p>
+    <w:p>
+      <w:pPr>
+        <w:spacing w:line="600" w:lineRule="auto"/>
+        <w:jc w:val="both"/>
+        <w:rPr>
+          <w:rFonts w:ascii="Times New Roman" w:hAnsi="Times New Roman" w:cs="Times New Roman"/>
+          <w:sz w:val="24"/>
+          <w:szCs w:val="24"/>
+        </w:rPr>
+      </w:pPr>
+      <w:r>
+        <w:rPr>
+          <w:rFonts w:ascii="Times New Roman" w:hAnsi="Times New Roman" w:cs="Times New Roman"/>
+          <w:sz w:val="24"/>
+          <w:szCs w:val="24"/>
+        </w:rPr>
+        <w:t>En la etapa “</w:t>
+      </w:r>
+      <w:proofErr w:type="spellStart"/>
+      <w:r>
+        <w:rPr>
+          <w:rFonts w:ascii="Times New Roman" w:hAnsi="Times New Roman" w:cs="Times New Roman"/>
+          <w:sz w:val="24"/>
+          <w:szCs w:val="24"/>
+        </w:rPr>
+        <w:t>Selection</w:t>
+      </w:r>
+      <w:proofErr w:type="spellEnd"/>
+      <w:r>
+        <w:rPr>
+          <w:rFonts w:ascii="Times New Roman" w:hAnsi="Times New Roman" w:cs="Times New Roman"/>
+          <w:sz w:val="24"/>
+          <w:szCs w:val="24"/>
+        </w:rPr>
+        <w:t>”</w:t>
+      </w:r>
+      <w:r>
+        <w:rPr>
+          <w:rFonts w:ascii="Times New Roman" w:hAnsi="Times New Roman" w:cs="Times New Roman"/>
+          <w:sz w:val="24"/>
+          <w:szCs w:val="24"/>
+        </w:rPr>
+        <w:t xml:space="preserve"> </w:t>
+      </w:r>
+      <w:r>
+        <w:rPr>
+          <w:rFonts w:ascii="Times New Roman" w:hAnsi="Times New Roman" w:cs="Times New Roman"/>
+          <w:sz w:val="24"/>
+          <w:szCs w:val="24"/>
+        </w:rPr>
+        <w:t>s</w:t>
+      </w:r>
+      <w:r>
+        <w:rPr>
+          <w:rFonts w:ascii="Times New Roman" w:hAnsi="Times New Roman" w:cs="Times New Roman"/>
+          <w:sz w:val="24"/>
+          <w:szCs w:val="24"/>
+        </w:rPr>
+        <w:t xml:space="preserve">e procede a seleccionar </w:t>
+      </w:r>
+      <w:r>
+        <w:rPr>
+          <w:rFonts w:ascii="Times New Roman" w:hAnsi="Times New Roman" w:cs="Times New Roman"/>
+          <w:sz w:val="24"/>
+          <w:szCs w:val="24"/>
+        </w:rPr>
+        <w:t xml:space="preserve">jugadores con mejor aptitud. </w:t>
+      </w:r>
+      <w:r>
+        <w:rPr>
+          <w:rFonts w:ascii="Times New Roman" w:hAnsi="Times New Roman" w:cs="Times New Roman"/>
+          <w:sz w:val="24"/>
+          <w:szCs w:val="24"/>
+        </w:rPr>
+        <w:t xml:space="preserve">Se va a seleccionar 6 jugadores con mayor cantidad de unos. </w:t>
+      </w:r>
+      <w:r>
+        <w:rPr>
+          <w:rFonts w:ascii="Times New Roman" w:hAnsi="Times New Roman" w:cs="Times New Roman"/>
+          <w:sz w:val="24"/>
+          <w:szCs w:val="24"/>
+        </w:rPr>
+        <w:t xml:space="preserve">Para este caso </w:t>
+      </w:r>
+      <w:r>
+        <w:rPr>
+          <w:rFonts w:ascii="Times New Roman" w:hAnsi="Times New Roman" w:cs="Times New Roman"/>
+          <w:sz w:val="24"/>
+          <w:szCs w:val="24"/>
+        </w:rPr>
+        <w:t xml:space="preserve">no se toma en cuenta </w:t>
+      </w:r>
+      <w:r>
+        <w:rPr>
+          <w:rFonts w:ascii="Times New Roman" w:hAnsi="Times New Roman" w:cs="Times New Roman"/>
+          <w:sz w:val="24"/>
+          <w:szCs w:val="24"/>
+        </w:rPr>
+        <w:t xml:space="preserve">el ID del jugador, para esta sección </w:t>
+      </w:r>
+      <w:r>
+        <w:rPr>
+          <w:rFonts w:ascii="Times New Roman" w:hAnsi="Times New Roman" w:cs="Times New Roman"/>
+          <w:sz w:val="24"/>
+          <w:szCs w:val="24"/>
+        </w:rPr>
+        <w:t xml:space="preserve">es irrelevante el tipo de jugador y todos los individuos </w:t>
+      </w:r>
+      <w:r>
+        <w:rPr>
+          <w:rFonts w:ascii="Times New Roman" w:hAnsi="Times New Roman" w:cs="Times New Roman"/>
+          <w:sz w:val="24"/>
+          <w:szCs w:val="24"/>
+        </w:rPr>
+        <w:t xml:space="preserve">se tratan como iguales. </w:t>
+      </w:r>
+    </w:p>
+    <w:p>
+      <w:pPr>
+        <w:spacing w:line="600" w:lineRule="auto"/>
+        <w:jc w:val="both"/>
+        <w:rPr>
+          <w:rFonts w:ascii="Times New Roman" w:hAnsi="Times New Roman" w:cs="Times New Roman"/>
+          <w:sz w:val="24"/>
+          <w:szCs w:val="24"/>
+        </w:rPr>
+      </w:pPr>
+      <w:r>
+        <w:rPr>
+          <w:rFonts w:ascii="Times New Roman" w:hAnsi="Times New Roman" w:cs="Times New Roman"/>
+          <w:sz w:val="24"/>
+          <w:szCs w:val="24"/>
+        </w:rPr>
+        <w:t>En la etapa “</w:t>
+      </w:r>
+      <w:proofErr w:type="spellStart"/>
+      <w:r>
+        <w:rPr>
+          <w:rFonts w:ascii="Times New Roman" w:hAnsi="Times New Roman" w:cs="Times New Roman"/>
+          <w:sz w:val="24"/>
+          <w:szCs w:val="24"/>
+        </w:rPr>
+        <w:t>Reproduction</w:t>
+      </w:r>
+      <w:proofErr w:type="spellEnd"/>
+      <w:r>
+        <w:rPr>
+          <w:rFonts w:ascii="Times New Roman" w:hAnsi="Times New Roman" w:cs="Times New Roman"/>
+          <w:sz w:val="24"/>
+          <w:szCs w:val="24"/>
+        </w:rPr>
+        <w:t>”</w:t>
+      </w:r>
+      <w:r>
+        <w:rPr>
+          <w:rFonts w:ascii="Times New Roman" w:hAnsi="Times New Roman" w:cs="Times New Roman"/>
+          <w:sz w:val="24"/>
+          <w:szCs w:val="24"/>
+        </w:rPr>
+        <w:t xml:space="preserve"> se requiere reproducir los jugadores con mejor aptitud</w:t>
+      </w:r>
+      <w:r>
+        <w:rPr>
+          <w:rFonts w:ascii="Times New Roman" w:hAnsi="Times New Roman" w:cs="Times New Roman"/>
+          <w:sz w:val="24"/>
+          <w:szCs w:val="24"/>
+        </w:rPr>
+        <w:t xml:space="preserve">. Entonces de los 6 jugadores seleccionados en la etapa anterior se procede a realizar un algoritmo para reproducir 5 jugadores más. El criterio de reproducción </w:t>
+      </w:r>
+      <w:r>
+        <w:rPr>
+          <w:rFonts w:ascii="Times New Roman" w:hAnsi="Times New Roman" w:cs="Times New Roman"/>
+          <w:sz w:val="24"/>
+          <w:szCs w:val="24"/>
+        </w:rPr>
+        <w:t xml:space="preserve">es tomar los </w:t>
+      </w:r>
+      <w:r>
+        <w:rPr>
+          <w:rFonts w:ascii="Times New Roman" w:hAnsi="Times New Roman" w:cs="Times New Roman"/>
+          <w:sz w:val="24"/>
+          <w:szCs w:val="24"/>
+        </w:rPr>
+        <w:lastRenderedPageBreak/>
+        <w:t xml:space="preserve">primeros dos bits </w:t>
+      </w:r>
+      <w:r>
+        <w:rPr>
+          <w:rFonts w:ascii="Times New Roman" w:hAnsi="Times New Roman" w:cs="Times New Roman"/>
+          <w:sz w:val="24"/>
+          <w:szCs w:val="24"/>
+        </w:rPr>
+        <w:t>d</w:t>
+      </w:r>
+      <w:r>
+        <w:rPr>
+          <w:rFonts w:ascii="Times New Roman" w:hAnsi="Times New Roman" w:cs="Times New Roman"/>
+          <w:sz w:val="24"/>
+          <w:szCs w:val="24"/>
+        </w:rPr>
+        <w:t xml:space="preserve">e cada </w:t>
+      </w:r>
+      <w:r>
+        <w:rPr>
+          <w:rFonts w:ascii="Times New Roman" w:hAnsi="Times New Roman" w:cs="Times New Roman"/>
+          <w:sz w:val="24"/>
+          <w:szCs w:val="24"/>
+        </w:rPr>
+        <w:t xml:space="preserve">atributo de cada jugador y combinarlo para así obtener </w:t>
+      </w:r>
+      <w:r>
+        <w:rPr>
+          <w:rFonts w:ascii="Times New Roman" w:hAnsi="Times New Roman" w:cs="Times New Roman"/>
+          <w:sz w:val="24"/>
+          <w:szCs w:val="24"/>
+        </w:rPr>
+        <w:t xml:space="preserve">un nuevo jugador. </w:t>
+      </w:r>
+      <w:r>
+        <w:rPr>
+          <w:rFonts w:ascii="Times New Roman" w:hAnsi="Times New Roman" w:cs="Times New Roman"/>
+          <w:sz w:val="24"/>
+          <w:szCs w:val="24"/>
+        </w:rPr>
+        <w:t xml:space="preserve">Por lo </w:t>
+      </w:r>
+      <w:r>
+        <w:rPr>
+          <w:rFonts w:ascii="Times New Roman" w:hAnsi="Times New Roman" w:cs="Times New Roman"/>
+          <w:sz w:val="24"/>
+          <w:szCs w:val="24"/>
+        </w:rPr>
+        <w:t>tanto, cada</w:t>
+      </w:r>
+      <w:r>
+        <w:rPr>
+          <w:rFonts w:ascii="Times New Roman" w:hAnsi="Times New Roman" w:cs="Times New Roman"/>
+          <w:sz w:val="24"/>
+          <w:szCs w:val="24"/>
+        </w:rPr>
+        <w:t xml:space="preserve"> </w:t>
+      </w:r>
+      <w:r>
+        <w:rPr>
+          <w:rFonts w:ascii="Times New Roman" w:hAnsi="Times New Roman" w:cs="Times New Roman"/>
+          <w:sz w:val="24"/>
+          <w:szCs w:val="24"/>
+        </w:rPr>
+        <w:t xml:space="preserve">par de jugadores </w:t>
+      </w:r>
+      <w:r>
+        <w:rPr>
+          <w:rFonts w:ascii="Times New Roman" w:hAnsi="Times New Roman" w:cs="Times New Roman"/>
+          <w:sz w:val="24"/>
+          <w:szCs w:val="24"/>
+        </w:rPr>
+        <w:t>da como resultado un nuevo jugado</w:t>
+      </w:r>
+      <w:r>
+        <w:rPr>
+          <w:rFonts w:ascii="Times New Roman" w:hAnsi="Times New Roman" w:cs="Times New Roman"/>
+          <w:sz w:val="24"/>
+          <w:szCs w:val="24"/>
+        </w:rPr>
+        <w:t xml:space="preserve">r, tal y como se observa en la figura 2. </w:t>
+      </w:r>
+    </w:p>
+    <w:p>
+      <w:pPr>
+        <w:spacing w:line="240" w:lineRule="auto"/>
+        <w:jc w:val="center"/>
+        <w:rPr>
+          <w:rFonts w:ascii="Times New Roman" w:hAnsi="Times New Roman" w:cs="Times New Roman"/>
+          <w:sz w:val="24"/>
+          <w:szCs w:val="24"/>
+        </w:rPr>
+      </w:pPr>
+      <w:r>
+        <w:rPr>
+          <w:rFonts w:ascii="Times New Roman" w:hAnsi="Times New Roman" w:cs="Times New Roman"/>
+          <w:noProof/>
+          <w:sz w:val="24"/>
+          <w:szCs w:val="24"/>
+        </w:rPr>
+        <w:drawing>
+          <wp:inline distT="0" distB="0" distL="0" distR="0" wp14:anchorId="0FAA8D86" wp14:editId="54CEEBC6">
+            <wp:extent cx="3406435" cy="914479"/>
+            <wp:effectExtent l="0" t="0" r="3810" b="0"/>
+            <wp:docPr id="4" name="Imagen 4" descr="Diagrama&#10;&#10;Descripción generada automáticamente"/>
+            <wp:cNvGraphicFramePr>
+              <a:graphicFrameLocks xmlns:a="http://schemas.openxmlformats.org/drawingml/2006/main" noChangeAspect="1"/>
+            </wp:cNvGraphicFramePr>
+            <a:graphic xmlns:a="http://schemas.openxmlformats.org/drawingml/2006/main">
+              <a:graphicData uri="http://schemas.openxmlformats.org/drawingml/2006/picture">
+                <pic:pic xmlns:pic="http://schemas.openxmlformats.org/drawingml/2006/picture">
+                  <pic:nvPicPr>
+                    <pic:cNvPr id="4" name="Imagen 4" descr="Diagrama&#10;&#10;Descripción generada automáticamente"/>
+                    <pic:cNvPicPr/>
+                  </pic:nvPicPr>
+                  <pic:blipFill>
+                    <a:blip r:embed="rId6"/>
+                    <a:stretch>
+                      <a:fillRect/>
+                    </a:stretch>
+                  </pic:blipFill>
+                  <pic:spPr>
+                    <a:xfrm>
+                      <a:off x="0" y="0"/>
+                      <a:ext cx="3406435" cy="914479"/>
+                    </a:xfrm>
+                    <a:prstGeom prst="rect">
+                      <a:avLst/>
+                    </a:prstGeom>
+                  </pic:spPr>
+                </pic:pic>
+              </a:graphicData>
+            </a:graphic>
+          </wp:inline>
+        </w:drawing>
+      </w:r>
+    </w:p>
+    <w:p>
+      <w:pPr>
+        <w:spacing w:line="240" w:lineRule="auto"/>
+        <w:jc w:val="center"/>
+        <w:rPr>
+          <w:rFonts w:ascii="Times New Roman" w:hAnsi="Times New Roman" w:cs="Times New Roman"/>
+          <w:sz w:val="20"/>
+          <w:szCs w:val="20"/>
+        </w:rPr>
+      </w:pPr>
+      <w:r>
+        <w:rPr>
+          <w:rFonts w:ascii="Times New Roman" w:hAnsi="Times New Roman" w:cs="Times New Roman"/>
+          <w:b/>
+          <w:bCs/>
+          <w:sz w:val="20"/>
+          <w:szCs w:val="20"/>
+        </w:rPr>
+        <w:t xml:space="preserve">Figura </w:t>
+      </w:r>
+      <w:r>
+        <w:rPr>
+          <w:rFonts w:ascii="Times New Roman" w:hAnsi="Times New Roman" w:cs="Times New Roman"/>
+          <w:b/>
+          <w:bCs/>
+          <w:sz w:val="20"/>
+          <w:szCs w:val="20"/>
+        </w:rPr>
+        <w:t>2</w:t>
+      </w:r>
+      <w:r>
+        <w:rPr>
+          <w:rFonts w:ascii="Times New Roman" w:hAnsi="Times New Roman" w:cs="Times New Roman"/>
+          <w:b/>
+          <w:bCs/>
+          <w:sz w:val="20"/>
+          <w:szCs w:val="20"/>
+        </w:rPr>
+        <w:t>.</w:t>
+      </w:r>
+      <w:r>
+        <w:rPr>
+          <w:rFonts w:ascii="Times New Roman" w:hAnsi="Times New Roman" w:cs="Times New Roman"/>
+          <w:sz w:val="20"/>
+          <w:szCs w:val="20"/>
+        </w:rPr>
+        <w:t xml:space="preserve"> Diagrama de reproducción</w:t>
+      </w:r>
+    </w:p>
+    <w:p>
+      <w:pPr>
+        <w:spacing w:line="240" w:lineRule="auto"/>
+        <w:jc w:val="center"/>
+        <w:rPr>
+          <w:rFonts w:ascii="Times New Roman" w:hAnsi="Times New Roman" w:cs="Times New Roman"/>
+          <w:sz w:val="20"/>
+          <w:szCs w:val="20"/>
+        </w:rPr>
+      </w:pPr>
+    </w:p>
+    <w:p>
+      <w:pPr>
+        <w:spacing w:line="600" w:lineRule="auto"/>
+        <w:jc w:val="both"/>
+        <w:rPr>
+          <w:rFonts w:ascii="Times New Roman" w:hAnsi="Times New Roman" w:cs="Times New Roman"/>
+          <w:sz w:val="24"/>
+          <w:szCs w:val="24"/>
+        </w:rPr>
+      </w:pPr>
+      <w:r>
+        <w:rPr>
+          <w:rFonts w:ascii="Times New Roman" w:hAnsi="Times New Roman" w:cs="Times New Roman"/>
+          <w:sz w:val="24"/>
+          <w:szCs w:val="24"/>
+        </w:rPr>
+        <w:t>En la etapa “</w:t>
+      </w:r>
+      <w:proofErr w:type="spellStart"/>
+      <w:r>
+        <w:rPr>
+          <w:rFonts w:ascii="Times New Roman" w:hAnsi="Times New Roman" w:cs="Times New Roman"/>
+          <w:sz w:val="24"/>
+          <w:szCs w:val="24"/>
+        </w:rPr>
+        <w:t>Mutation</w:t>
+      </w:r>
+      <w:proofErr w:type="spellEnd"/>
+      <w:r>
+        <w:rPr>
+          <w:rFonts w:ascii="Times New Roman" w:hAnsi="Times New Roman" w:cs="Times New Roman"/>
+          <w:sz w:val="24"/>
+          <w:szCs w:val="24"/>
+        </w:rPr>
+        <w:t>”</w:t>
+      </w:r>
+      <w:r>
+        <w:rPr>
+          <w:rFonts w:ascii="Times New Roman" w:hAnsi="Times New Roman" w:cs="Times New Roman"/>
+          <w:sz w:val="24"/>
+          <w:szCs w:val="24"/>
+        </w:rPr>
+        <w:t xml:space="preserve">, se procede a cambio un bit random de los atributos por su contrario. Eso corresponde a sumas un bit y descartar el </w:t>
+      </w:r>
+      <w:proofErr w:type="spellStart"/>
+      <w:r>
+        <w:rPr>
+          <w:rFonts w:ascii="Times New Roman" w:hAnsi="Times New Roman" w:cs="Times New Roman"/>
+          <w:sz w:val="24"/>
+          <w:szCs w:val="24"/>
+        </w:rPr>
+        <w:t>overflow</w:t>
+      </w:r>
+      <w:proofErr w:type="spellEnd"/>
+      <w:r>
+        <w:rPr>
+          <w:rFonts w:ascii="Times New Roman" w:hAnsi="Times New Roman" w:cs="Times New Roman"/>
+          <w:sz w:val="24"/>
+          <w:szCs w:val="24"/>
+        </w:rPr>
+        <w:t xml:space="preserve">. </w:t>
+      </w:r>
+      <w:r>
+        <w:rPr>
+          <w:rFonts w:ascii="Times New Roman" w:hAnsi="Times New Roman" w:cs="Times New Roman"/>
+          <w:sz w:val="24"/>
+          <w:szCs w:val="24"/>
+        </w:rPr>
+        <w:t xml:space="preserve">En esta ultima etapa se recorre cada jugador y sus atributos y se muta en cada uno de ellos. </w:t>
+      </w:r>
+    </w:p>
+    <w:p>
+      <w:pPr>
+        <w:spacing w:line="600" w:lineRule="auto"/>
+        <w:jc w:val="both"/>
+        <w:rPr>
+          <w:rFonts w:ascii="Times New Roman" w:hAnsi="Times New Roman" w:cs="Times New Roman"/>
+          <w:sz w:val="24"/>
+          <w:szCs w:val="24"/>
+          <w:u w:val="single"/>
+        </w:rPr>
+      </w:pPr>
+      <w:r>
+        <w:rPr>
+          <w:rFonts w:ascii="Times New Roman" w:hAnsi="Times New Roman" w:cs="Times New Roman"/>
+          <w:sz w:val="24"/>
+          <w:szCs w:val="24"/>
+        </w:rPr>
+        <w:t>Se llega nuevamente a la</w:t>
+      </w:r>
+      <w:r>
+        <w:rPr>
+          <w:rFonts w:ascii="Times New Roman" w:hAnsi="Times New Roman" w:cs="Times New Roman"/>
+          <w:sz w:val="24"/>
+          <w:szCs w:val="24"/>
+        </w:rPr>
+        <w:t xml:space="preserve"> etapa “</w:t>
+      </w:r>
+      <w:proofErr w:type="spellStart"/>
+      <w:r>
+        <w:rPr>
+          <w:rFonts w:ascii="Times New Roman" w:hAnsi="Times New Roman" w:cs="Times New Roman"/>
+          <w:sz w:val="24"/>
+          <w:szCs w:val="24"/>
+        </w:rPr>
+        <w:t>Population</w:t>
+      </w:r>
+      <w:proofErr w:type="spellEnd"/>
+      <w:r>
+        <w:rPr>
+          <w:rFonts w:ascii="Times New Roman" w:hAnsi="Times New Roman" w:cs="Times New Roman"/>
+          <w:sz w:val="24"/>
+          <w:szCs w:val="24"/>
+        </w:rPr>
+        <w:t>”</w:t>
+      </w:r>
+      <w:r>
+        <w:rPr>
+          <w:rFonts w:ascii="Times New Roman" w:hAnsi="Times New Roman" w:cs="Times New Roman"/>
+          <w:sz w:val="24"/>
+          <w:szCs w:val="24"/>
+        </w:rPr>
+        <w:t xml:space="preserve">, aquí se alcanza la etapa recursiva donde se asignan los </w:t>
+      </w:r>
+      <w:proofErr w:type="spellStart"/>
+      <w:r>
+        <w:rPr>
+          <w:rFonts w:ascii="Times New Roman" w:hAnsi="Times New Roman" w:cs="Times New Roman"/>
+          <w:sz w:val="24"/>
+          <w:szCs w:val="24"/>
+        </w:rPr>
+        <w:t>IDs</w:t>
+      </w:r>
+      <w:proofErr w:type="spellEnd"/>
+      <w:r>
+        <w:rPr>
+          <w:rFonts w:ascii="Times New Roman" w:hAnsi="Times New Roman" w:cs="Times New Roman"/>
+          <w:sz w:val="24"/>
+          <w:szCs w:val="24"/>
+        </w:rPr>
+        <w:t xml:space="preserve"> a la población entrante. </w:t>
       </w:r>
     </w:p>
     <w:p>
@@ -501,7 +1183,7 @@
                     <pic:cNvPicPr/>
                   </pic:nvPicPr>
                   <pic:blipFill>
-                    <a:blip r:embed="rId6"/>
+                    <a:blip r:embed="rId7"/>
                     <a:stretch>
                       <a:fillRect/>
                     </a:stretch>
@@ -539,15 +1221,17 @@
           <w:sz w:val="20"/>
           <w:szCs w:val="20"/>
         </w:rPr>
-        <w:t>Figura 2</w:t>
-      </w:r>
-      <w:r>
-        <w:rPr>
-          <w:rFonts w:ascii="Times New Roman" w:hAnsi="Times New Roman" w:cs="Times New Roman"/>
+        <w:t xml:space="preserve">Figura </w:t>
+      </w:r>
+      <w:r>
+        <w:rPr>
+          <w:rFonts w:ascii="Times New Roman" w:hAnsi="Times New Roman" w:cs="Times New Roman"/>
+          <w:b/>
+          <w:bCs/>
           <w:sz w:val="20"/>
           <w:szCs w:val="20"/>
         </w:rPr>
-        <w:t xml:space="preserve">. Diagrama </w:t>
+        <w:t>3</w:t>
       </w:r>
       <w:r>
         <w:rPr>
@@ -555,16 +1239,109 @@
           <w:sz w:val="20"/>
           <w:szCs w:val="20"/>
         </w:rPr>
+        <w:t xml:space="preserve">. Diagrama </w:t>
+      </w:r>
+      <w:r>
+        <w:rPr>
+          <w:rFonts w:ascii="Times New Roman" w:hAnsi="Times New Roman" w:cs="Times New Roman"/>
+          <w:sz w:val="20"/>
+          <w:szCs w:val="20"/>
+        </w:rPr>
         <w:t>de flujo de algoritmo genético</w:t>
       </w:r>
     </w:p>
     <w:p>
       <w:pPr>
-        <w:jc w:val="center"/>
-      </w:pPr>
-    </w:p>
-    <w:p>
-      <w:r>
+        <w:rPr>
+          <w:u w:val="single"/>
+        </w:rPr>
+      </w:pPr>
+    </w:p>
+    <w:p>
+      <w:pPr>
+        <w:pStyle w:val="Ttulo1"/>
+        <w:rPr>
+          <w:rFonts w:ascii="Times New Roman" w:hAnsi="Times New Roman" w:cs="Times New Roman"/>
+        </w:rPr>
+      </w:pPr>
+      <w:r>
+        <w:rPr>
+          <w:rFonts w:ascii="Times New Roman" w:hAnsi="Times New Roman" w:cs="Times New Roman"/>
+        </w:rPr>
+        <w:lastRenderedPageBreak/>
+        <w:t xml:space="preserve">Problemas </w:t>
+      </w:r>
+      <w:r>
+        <w:rPr>
+          <w:rFonts w:ascii="Times New Roman" w:hAnsi="Times New Roman" w:cs="Times New Roman"/>
+        </w:rPr>
+        <w:t>conocidos</w:t>
+      </w:r>
+      <w:r>
+        <w:rPr>
+          <w:rFonts w:ascii="Times New Roman" w:hAnsi="Times New Roman" w:cs="Times New Roman"/>
+        </w:rPr>
+        <w:t>:</w:t>
+      </w:r>
+    </w:p>
+    <w:p>
+      <w:pPr>
+        <w:rPr>
+          <w:rFonts w:ascii="Times New Roman" w:eastAsiaTheme="majorEastAsia" w:hAnsi="Times New Roman" w:cs="Times New Roman"/>
+          <w:color w:val="2F5496" w:themeColor="accent1" w:themeShade="BF"/>
+          <w:sz w:val="32"/>
+          <w:szCs w:val="32"/>
+        </w:rPr>
+      </w:pPr>
+      <w:r>
+        <w:rPr>
+          <w:rFonts w:ascii="Times New Roman" w:hAnsi="Times New Roman" w:cs="Times New Roman"/>
+        </w:rPr>
+        <w:br w:type="page"/>
+      </w:r>
+    </w:p>
+    <w:p>
+      <w:pPr>
+        <w:pStyle w:val="Ttulo1"/>
+        <w:rPr>
+          <w:rFonts w:ascii="Times New Roman" w:hAnsi="Times New Roman" w:cs="Times New Roman"/>
+        </w:rPr>
+      </w:pPr>
+      <w:r>
+        <w:rPr>
+          <w:rFonts w:ascii="Times New Roman" w:hAnsi="Times New Roman" w:cs="Times New Roman"/>
+        </w:rPr>
+        <w:lastRenderedPageBreak/>
+        <w:t>Actividades realizadas por estudiantes</w:t>
+      </w:r>
+      <w:r>
+        <w:rPr>
+          <w:rFonts w:ascii="Times New Roman" w:hAnsi="Times New Roman" w:cs="Times New Roman"/>
+        </w:rPr>
+        <w:t>:</w:t>
+      </w:r>
+    </w:p>
+    <w:p>
+      <w:pPr>
+        <w:pStyle w:val="Ttulo1"/>
+        <w:rPr>
+          <w:rFonts w:ascii="Times New Roman" w:hAnsi="Times New Roman" w:cs="Times New Roman"/>
+        </w:rPr>
+      </w:pPr>
+    </w:p>
+    <w:p>
+      <w:pPr>
+        <w:rPr>
+          <w:rFonts w:ascii="Times New Roman" w:eastAsiaTheme="majorEastAsia" w:hAnsi="Times New Roman" w:cs="Times New Roman"/>
+          <w:color w:val="2F5496" w:themeColor="accent1" w:themeShade="BF"/>
+          <w:sz w:val="32"/>
+          <w:szCs w:val="32"/>
+        </w:rPr>
+      </w:pPr>
+      <w:r>
+        <w:rPr>
+          <w:rFonts w:ascii="Times New Roman" w:hAnsi="Times New Roman" w:cs="Times New Roman"/>
+        </w:rPr>
         <w:br w:type="page"/>
       </w:r>
     </w:p>
@@ -645,6 +1422,244 @@
         </w:rPr>
         <w:t>. Por lo que la parte grafica debía proponer una manera de que se visualizara un partido de manera práctica</w:t>
       </w:r>
+      <w:r>
+        <w:rPr>
+          <w:rFonts w:ascii="Times New Roman" w:hAnsi="Times New Roman" w:cs="Times New Roman"/>
+        </w:rPr>
+        <w:t xml:space="preserve">. </w:t>
+      </w:r>
+    </w:p>
+    <w:p>
+      <w:pPr>
+        <w:pStyle w:val="Prrafodelista"/>
+        <w:numPr>
+          <w:ilvl w:val="1"/>
+          <w:numId w:val="2"/>
+        </w:numPr>
+        <w:spacing w:line="600" w:lineRule="auto"/>
+        <w:jc w:val="both"/>
+        <w:rPr>
+          <w:rFonts w:ascii="Times New Roman" w:hAnsi="Times New Roman" w:cs="Times New Roman"/>
+        </w:rPr>
+      </w:pPr>
+      <w:r>
+        <w:rPr>
+          <w:rFonts w:ascii="Times New Roman" w:hAnsi="Times New Roman" w:cs="Times New Roman"/>
+        </w:rPr>
+        <w:t>Intentos de solución:</w:t>
+      </w:r>
+    </w:p>
+    <w:p>
+      <w:pPr>
+        <w:pStyle w:val="Prrafodelista"/>
+        <w:numPr>
+          <w:ilvl w:val="2"/>
+          <w:numId w:val="2"/>
+        </w:numPr>
+        <w:spacing w:line="600" w:lineRule="auto"/>
+        <w:contextualSpacing w:val="0"/>
+        <w:jc w:val="both"/>
+        <w:rPr>
+          <w:rFonts w:ascii="Times New Roman" w:hAnsi="Times New Roman" w:cs="Times New Roman"/>
+        </w:rPr>
+      </w:pPr>
+      <w:r>
+        <w:rPr>
+          <w:rFonts w:ascii="Times New Roman" w:hAnsi="Times New Roman" w:cs="Times New Roman"/>
+        </w:rPr>
+        <w:t>Se realiza de manera independiente, y de esta manera no se considera viable la conexión entre esto y la población.</w:t>
+      </w:r>
+    </w:p>
+    <w:p>
+      <w:pPr>
+        <w:pStyle w:val="Prrafodelista"/>
+        <w:numPr>
+          <w:ilvl w:val="2"/>
+          <w:numId w:val="2"/>
+        </w:numPr>
+        <w:spacing w:line="600" w:lineRule="auto"/>
+        <w:contextualSpacing w:val="0"/>
+        <w:jc w:val="both"/>
+        <w:rPr>
+          <w:rFonts w:ascii="Times New Roman" w:hAnsi="Times New Roman" w:cs="Times New Roman"/>
+        </w:rPr>
+      </w:pPr>
+      <w:r>
+        <w:rPr>
+          <w:rFonts w:ascii="Times New Roman" w:hAnsi="Times New Roman" w:cs="Times New Roman"/>
+        </w:rPr>
+        <w:t xml:space="preserve">Los movimientos se toman </w:t>
+      </w:r>
+      <w:r>
+        <w:rPr>
+          <w:rFonts w:ascii="Times New Roman" w:hAnsi="Times New Roman" w:cs="Times New Roman"/>
+        </w:rPr>
+        <w:t>por aparte sin considerar el algoritmo genético. Pero de esta manera no se puede conectar la información del algoritmo genético</w:t>
+      </w:r>
+      <w:r>
+        <w:rPr>
+          <w:rFonts w:ascii="Times New Roman" w:hAnsi="Times New Roman" w:cs="Times New Roman"/>
+        </w:rPr>
+        <w:t xml:space="preserve">, pues no se puede guardar como variable la población. </w:t>
+      </w:r>
+    </w:p>
+    <w:p>
+      <w:pPr>
+        <w:pStyle w:val="Prrafodelista"/>
+        <w:numPr>
+          <w:ilvl w:val="1"/>
+          <w:numId w:val="2"/>
+        </w:numPr>
+        <w:spacing w:line="600" w:lineRule="auto"/>
+        <w:jc w:val="both"/>
+        <w:rPr>
+          <w:rFonts w:ascii="Times New Roman" w:hAnsi="Times New Roman" w:cs="Times New Roman"/>
+        </w:rPr>
+      </w:pPr>
+      <w:r>
+        <w:rPr>
+          <w:rFonts w:ascii="Times New Roman" w:hAnsi="Times New Roman" w:cs="Times New Roman"/>
+        </w:rPr>
+        <w:t xml:space="preserve">Solución encontrada: </w:t>
+      </w:r>
+    </w:p>
+    <w:p>
+      <w:pPr>
+        <w:pStyle w:val="Prrafodelista"/>
+        <w:numPr>
+          <w:ilvl w:val="2"/>
+          <w:numId w:val="2"/>
+        </w:numPr>
+        <w:spacing w:line="600" w:lineRule="auto"/>
+        <w:jc w:val="both"/>
+        <w:rPr>
+          <w:rFonts w:ascii="Times New Roman" w:hAnsi="Times New Roman" w:cs="Times New Roman"/>
+        </w:rPr>
+      </w:pPr>
+      <w:r>
+        <w:rPr>
+          <w:rFonts w:ascii="Times New Roman" w:hAnsi="Times New Roman" w:cs="Times New Roman"/>
+        </w:rPr>
+        <w:t>Implementación de la función de movimiento en el flujo del algoritmo genético contrario a hacerlo de manera independiente en la interfaz</w:t>
+      </w:r>
+      <w:r>
+        <w:rPr>
+          <w:rFonts w:ascii="Times New Roman" w:hAnsi="Times New Roman" w:cs="Times New Roman"/>
+        </w:rPr>
+        <w:t xml:space="preserve">. </w:t>
+      </w:r>
+    </w:p>
+    <w:p>
+      <w:pPr>
+        <w:pStyle w:val="Prrafodelista"/>
+        <w:numPr>
+          <w:ilvl w:val="1"/>
+          <w:numId w:val="2"/>
+        </w:numPr>
+        <w:spacing w:line="600" w:lineRule="auto"/>
+        <w:jc w:val="both"/>
+        <w:rPr>
+          <w:rFonts w:ascii="Times New Roman" w:hAnsi="Times New Roman" w:cs="Times New Roman"/>
+        </w:rPr>
+      </w:pPr>
+      <w:r>
+        <w:rPr>
+          <w:rFonts w:ascii="Times New Roman" w:hAnsi="Times New Roman" w:cs="Times New Roman"/>
+        </w:rPr>
+        <w:t>Recomendaciones:</w:t>
+      </w:r>
+    </w:p>
+    <w:p>
+      <w:pPr>
+        <w:pStyle w:val="Prrafodelista"/>
+        <w:numPr>
+          <w:ilvl w:val="2"/>
+          <w:numId w:val="2"/>
+        </w:numPr>
+        <w:spacing w:line="600" w:lineRule="auto"/>
+        <w:jc w:val="both"/>
+        <w:rPr>
+          <w:rFonts w:ascii="Times New Roman" w:hAnsi="Times New Roman" w:cs="Times New Roman"/>
+        </w:rPr>
+      </w:pPr>
+      <w:r>
+        <w:rPr>
+          <w:rFonts w:ascii="Times New Roman" w:hAnsi="Times New Roman" w:cs="Times New Roman"/>
+        </w:rPr>
+        <w:t>Considerar la implementación de las posiciones dentro del algoritmo genético, para mayor facilidad en el manejo del frontend.</w:t>
+      </w:r>
+    </w:p>
+    <w:p>
+      <w:pPr>
+        <w:pStyle w:val="Prrafodelista"/>
+        <w:numPr>
+          <w:ilvl w:val="1"/>
+          <w:numId w:val="2"/>
+        </w:numPr>
+        <w:spacing w:line="600" w:lineRule="auto"/>
+        <w:contextualSpacing w:val="0"/>
+        <w:jc w:val="both"/>
+        <w:rPr>
+          <w:rFonts w:ascii="Times New Roman" w:hAnsi="Times New Roman" w:cs="Times New Roman"/>
+        </w:rPr>
+      </w:pPr>
+      <w:r>
+        <w:rPr>
+          <w:rFonts w:ascii="Times New Roman" w:hAnsi="Times New Roman" w:cs="Times New Roman"/>
+        </w:rPr>
+        <w:t>Conclusiones</w:t>
+      </w:r>
+      <w:r>
+        <w:rPr>
+          <w:rFonts w:ascii="Times New Roman" w:hAnsi="Times New Roman" w:cs="Times New Roman"/>
+        </w:rPr>
+        <w:t>:</w:t>
+      </w:r>
+    </w:p>
+    <w:p>
+      <w:pPr>
+        <w:pStyle w:val="Prrafodelista"/>
+        <w:numPr>
+          <w:ilvl w:val="2"/>
+          <w:numId w:val="2"/>
+        </w:numPr>
+        <w:spacing w:line="600" w:lineRule="auto"/>
+        <w:contextualSpacing w:val="0"/>
+        <w:jc w:val="both"/>
+        <w:rPr>
+          <w:rFonts w:ascii="Times New Roman" w:hAnsi="Times New Roman" w:cs="Times New Roman"/>
+        </w:rPr>
+      </w:pPr>
+      <w:r>
+        <w:rPr>
+          <w:rFonts w:ascii="Times New Roman" w:hAnsi="Times New Roman" w:cs="Times New Roman"/>
+        </w:rPr>
+        <w:t xml:space="preserve">Un buen manejo de parámetros para </w:t>
+      </w:r>
+      <w:r>
+        <w:rPr>
+          <w:rFonts w:ascii="Times New Roman" w:hAnsi="Times New Roman" w:cs="Times New Roman"/>
+        </w:rPr>
+        <w:t>las funciones</w:t>
+      </w:r>
+      <w:r>
+        <w:rPr>
+          <w:rFonts w:ascii="Times New Roman" w:hAnsi="Times New Roman" w:cs="Times New Roman"/>
+        </w:rPr>
+        <w:t xml:space="preserve"> </w:t>
+      </w:r>
+      <w:r>
+        <w:rPr>
+          <w:rFonts w:ascii="Times New Roman" w:hAnsi="Times New Roman" w:cs="Times New Roman"/>
+        </w:rPr>
+        <w:t xml:space="preserve">es beneficioso para tratarlas como variables y </w:t>
+      </w:r>
+      <w:r>
+        <w:rPr>
+          <w:rFonts w:ascii="Times New Roman" w:hAnsi="Times New Roman" w:cs="Times New Roman"/>
+        </w:rPr>
+        <w:t xml:space="preserve">la información no se pierda. </w:t>
+      </w:r>
     </w:p>
     <w:p>
       <w:pPr>
@@ -663,35 +1678,266 @@
         <w:rPr>
           <w:rFonts w:ascii="Times New Roman" w:hAnsi="Times New Roman" w:cs="Times New Roman"/>
         </w:rPr>
-        <w:t xml:space="preserve">Para actualizar el movimiento de un jugador, se debe saber la posición de todos los demás jugadores. Ya que se debe repintar el </w:t>
-      </w:r>
-      <w:proofErr w:type="spellStart"/>
-      <w:r>
-        <w:rPr>
-          <w:rFonts w:ascii="Times New Roman" w:hAnsi="Times New Roman" w:cs="Times New Roman"/>
-        </w:rPr>
-        <w:t>canvas</w:t>
-      </w:r>
-      <w:proofErr w:type="spellEnd"/>
-      <w:r>
-        <w:rPr>
-          <w:rFonts w:ascii="Times New Roman" w:hAnsi="Times New Roman" w:cs="Times New Roman"/>
-        </w:rPr>
-        <w:t xml:space="preserve"> de la ventana y para ello, se deben volver a pintar los jugadores en sus posiciones antiguas. Esto implica tener un control mayor en la parte del </w:t>
-      </w:r>
-      <w:proofErr w:type="spellStart"/>
-      <w:r>
-        <w:rPr>
-          <w:rFonts w:ascii="Times New Roman" w:hAnsi="Times New Roman" w:cs="Times New Roman"/>
-        </w:rPr>
-        <w:t>frontend</w:t>
-      </w:r>
-      <w:proofErr w:type="spellEnd"/>
+        <w:lastRenderedPageBreak/>
+        <w:t>La visualización de los movimientos de cada jugado</w:t>
+      </w:r>
+      <w:r>
+        <w:rPr>
+          <w:rFonts w:ascii="Times New Roman" w:hAnsi="Times New Roman" w:cs="Times New Roman"/>
+        </w:rPr>
+        <w:t>r</w:t>
+      </w:r>
+      <w:r>
+        <w:rPr>
+          <w:rFonts w:ascii="Times New Roman" w:hAnsi="Times New Roman" w:cs="Times New Roman"/>
+        </w:rPr>
+        <w:t xml:space="preserve"> </w:t>
+      </w:r>
+      <w:r>
+        <w:rPr>
+          <w:rFonts w:ascii="Times New Roman" w:hAnsi="Times New Roman" w:cs="Times New Roman"/>
+        </w:rPr>
+        <w:t xml:space="preserve">ocasionó problemas cuando se quería actualizar el movimiento de un jugador. </w:t>
+      </w:r>
+      <w:r>
+        <w:rPr>
+          <w:rFonts w:ascii="Times New Roman" w:hAnsi="Times New Roman" w:cs="Times New Roman"/>
+        </w:rPr>
+        <w:t xml:space="preserve"> </w:t>
+      </w:r>
+      <w:r>
+        <w:rPr>
+          <w:rFonts w:ascii="Times New Roman" w:hAnsi="Times New Roman" w:cs="Times New Roman"/>
+        </w:rPr>
+        <w:t>Para actualizar el movimiento de un jugador, se debe saber la posición de todos los demás jugadores</w:t>
+      </w:r>
       <w:r>
         <w:rPr>
           <w:rFonts w:ascii="Times New Roman" w:hAnsi="Times New Roman" w:cs="Times New Roman"/>
         </w:rPr>
         <w:t>.</w:t>
+      </w:r>
+    </w:p>
+    <w:p>
+      <w:pPr>
+        <w:pStyle w:val="Prrafodelista"/>
+        <w:numPr>
+          <w:ilvl w:val="1"/>
+          <w:numId w:val="2"/>
+        </w:numPr>
+        <w:spacing w:line="600" w:lineRule="auto"/>
+        <w:jc w:val="both"/>
+        <w:rPr>
+          <w:rFonts w:ascii="Times New Roman" w:hAnsi="Times New Roman" w:cs="Times New Roman"/>
+        </w:rPr>
+      </w:pPr>
+      <w:r>
+        <w:rPr>
+          <w:rFonts w:ascii="Times New Roman" w:hAnsi="Times New Roman" w:cs="Times New Roman"/>
+        </w:rPr>
+        <w:t>Intentos de solución:</w:t>
+      </w:r>
+    </w:p>
+    <w:p>
+      <w:pPr>
+        <w:pStyle w:val="Prrafodelista"/>
+        <w:numPr>
+          <w:ilvl w:val="2"/>
+          <w:numId w:val="2"/>
+        </w:numPr>
+        <w:spacing w:line="600" w:lineRule="auto"/>
+        <w:jc w:val="both"/>
+        <w:rPr>
+          <w:rFonts w:ascii="Times New Roman" w:hAnsi="Times New Roman" w:cs="Times New Roman"/>
+        </w:rPr>
+      </w:pPr>
+      <w:r>
+        <w:rPr>
+          <w:rFonts w:ascii="Times New Roman" w:hAnsi="Times New Roman" w:cs="Times New Roman"/>
+        </w:rPr>
+        <w:t xml:space="preserve">Se intenta pintar un jugador a la vez, pero en cada iteración lo jugadores desaparecen. Son imágenes intermitentes. </w:t>
+      </w:r>
+    </w:p>
+    <w:p>
+      <w:pPr>
+        <w:pStyle w:val="Prrafodelista"/>
+        <w:numPr>
+          <w:ilvl w:val="1"/>
+          <w:numId w:val="2"/>
+        </w:numPr>
+        <w:spacing w:line="600" w:lineRule="auto"/>
+        <w:jc w:val="both"/>
+        <w:rPr>
+          <w:rFonts w:ascii="Times New Roman" w:hAnsi="Times New Roman" w:cs="Times New Roman"/>
+        </w:rPr>
+      </w:pPr>
+      <w:r>
+        <w:rPr>
+          <w:rFonts w:ascii="Times New Roman" w:hAnsi="Times New Roman" w:cs="Times New Roman"/>
+        </w:rPr>
+        <w:t xml:space="preserve">Solución encontrada: </w:t>
+      </w:r>
+    </w:p>
+    <w:p>
+      <w:pPr>
+        <w:pStyle w:val="Prrafodelista"/>
+        <w:numPr>
+          <w:ilvl w:val="2"/>
+          <w:numId w:val="2"/>
+        </w:numPr>
+        <w:spacing w:line="600" w:lineRule="auto"/>
+        <w:jc w:val="both"/>
+        <w:rPr>
+          <w:rFonts w:ascii="Times New Roman" w:hAnsi="Times New Roman" w:cs="Times New Roman"/>
+        </w:rPr>
+      </w:pPr>
+      <w:r>
+        <w:rPr>
+          <w:rFonts w:ascii="Times New Roman" w:hAnsi="Times New Roman" w:cs="Times New Roman"/>
+        </w:rPr>
+        <w:t>Se debe</w:t>
+      </w:r>
+      <w:r>
+        <w:rPr>
+          <w:rFonts w:ascii="Times New Roman" w:hAnsi="Times New Roman" w:cs="Times New Roman"/>
+        </w:rPr>
+        <w:t xml:space="preserve"> repintar el canvas de la ventana y para ello, se deben</w:t>
+      </w:r>
+      <w:r>
+        <w:rPr>
+          <w:rFonts w:ascii="Times New Roman" w:hAnsi="Times New Roman" w:cs="Times New Roman"/>
+        </w:rPr>
+        <w:t xml:space="preserve"> guardar las posiciones antiguas de los jugadores para repintarlas o moverlos al mismo tiempo</w:t>
+      </w:r>
+      <w:r>
+        <w:rPr>
+          <w:rFonts w:ascii="Times New Roman" w:hAnsi="Times New Roman" w:cs="Times New Roman"/>
+        </w:rPr>
+        <w:t xml:space="preserve">. </w:t>
+      </w:r>
+    </w:p>
+    <w:p>
+      <w:pPr>
+        <w:pStyle w:val="Prrafodelista"/>
+        <w:numPr>
+          <w:ilvl w:val="1"/>
+          <w:numId w:val="2"/>
+        </w:numPr>
+        <w:spacing w:line="600" w:lineRule="auto"/>
+        <w:jc w:val="both"/>
+        <w:rPr>
+          <w:rFonts w:ascii="Times New Roman" w:hAnsi="Times New Roman" w:cs="Times New Roman"/>
+        </w:rPr>
+      </w:pPr>
+      <w:r>
+        <w:rPr>
+          <w:rFonts w:ascii="Times New Roman" w:hAnsi="Times New Roman" w:cs="Times New Roman"/>
+        </w:rPr>
+        <w:t>Recomendaciones:</w:t>
+      </w:r>
+    </w:p>
+    <w:p>
+      <w:pPr>
+        <w:pStyle w:val="Prrafodelista"/>
+        <w:numPr>
+          <w:ilvl w:val="2"/>
+          <w:numId w:val="2"/>
+        </w:numPr>
+        <w:spacing w:line="600" w:lineRule="auto"/>
+        <w:jc w:val="both"/>
+        <w:rPr>
+          <w:rFonts w:ascii="Times New Roman" w:hAnsi="Times New Roman" w:cs="Times New Roman"/>
+        </w:rPr>
+      </w:pPr>
+      <w:r>
+        <w:rPr>
+          <w:rFonts w:ascii="Times New Roman" w:hAnsi="Times New Roman" w:cs="Times New Roman"/>
+        </w:rPr>
+        <w:t>Dado que se deben mover uno o más jugadores a la vez, se recomienda considerar todas las posiciones de los jugadores para repintar la imagen.</w:t>
+      </w:r>
+    </w:p>
+    <w:p>
+      <w:pPr>
+        <w:pStyle w:val="Prrafodelista"/>
+        <w:numPr>
+          <w:ilvl w:val="1"/>
+          <w:numId w:val="2"/>
+        </w:numPr>
+        <w:spacing w:line="600" w:lineRule="auto"/>
+        <w:contextualSpacing w:val="0"/>
+        <w:jc w:val="both"/>
+        <w:rPr>
+          <w:rFonts w:ascii="Times New Roman" w:hAnsi="Times New Roman" w:cs="Times New Roman"/>
+        </w:rPr>
+      </w:pPr>
+      <w:r>
+        <w:rPr>
+          <w:rFonts w:ascii="Times New Roman" w:hAnsi="Times New Roman" w:cs="Times New Roman"/>
+        </w:rPr>
+        <w:t>Conclusiones:</w:t>
+      </w:r>
+    </w:p>
+    <w:p>
+      <w:pPr>
+        <w:pStyle w:val="Prrafodelista"/>
+        <w:numPr>
+          <w:ilvl w:val="2"/>
+          <w:numId w:val="2"/>
+        </w:numPr>
+        <w:spacing w:line="600" w:lineRule="auto"/>
+        <w:contextualSpacing w:val="0"/>
+        <w:jc w:val="both"/>
+        <w:rPr>
+          <w:rFonts w:ascii="Times New Roman" w:hAnsi="Times New Roman" w:cs="Times New Roman"/>
+        </w:rPr>
+      </w:pPr>
+      <w:r>
+        <w:rPr>
+          <w:rFonts w:ascii="Times New Roman" w:hAnsi="Times New Roman" w:cs="Times New Roman"/>
+        </w:rPr>
+        <w:t>En</w:t>
+      </w:r>
+      <w:r>
+        <w:rPr>
+          <w:rFonts w:ascii="Times New Roman" w:hAnsi="Times New Roman" w:cs="Times New Roman"/>
+        </w:rPr>
+        <w:t xml:space="preserve"> R</w:t>
+      </w:r>
+      <w:r>
+        <w:rPr>
+          <w:rFonts w:ascii="Times New Roman" w:hAnsi="Times New Roman" w:cs="Times New Roman"/>
+        </w:rPr>
+        <w:t>ac</w:t>
+      </w:r>
+      <w:r>
+        <w:rPr>
+          <w:rFonts w:ascii="Times New Roman" w:hAnsi="Times New Roman" w:cs="Times New Roman"/>
+        </w:rPr>
+        <w:t>k</w:t>
+      </w:r>
+      <w:r>
+        <w:rPr>
+          <w:rFonts w:ascii="Times New Roman" w:hAnsi="Times New Roman" w:cs="Times New Roman"/>
+        </w:rPr>
+        <w:t xml:space="preserve">et la animación se realiza pintando pixeles, por lo </w:t>
+      </w:r>
+      <w:r>
+        <w:rPr>
+          <w:rFonts w:ascii="Times New Roman" w:hAnsi="Times New Roman" w:cs="Times New Roman"/>
+        </w:rPr>
+        <w:t>tanto,</w:t>
+      </w:r>
+      <w:r>
+        <w:rPr>
+          <w:rFonts w:ascii="Times New Roman" w:hAnsi="Times New Roman" w:cs="Times New Roman"/>
+        </w:rPr>
+        <w:t xml:space="preserve"> se debe considerar eliminar el rastro de </w:t>
+      </w:r>
+      <w:r>
+        <w:rPr>
+          <w:rFonts w:ascii="Times New Roman" w:hAnsi="Times New Roman" w:cs="Times New Roman"/>
+        </w:rPr>
+        <w:t xml:space="preserve">pixeles. </w:t>
       </w:r>
     </w:p>
     <w:p>
@@ -711,8 +1957,420 @@
         <w:rPr>
           <w:rFonts w:ascii="Times New Roman" w:hAnsi="Times New Roman" w:cs="Times New Roman"/>
         </w:rPr>
-        <w:t>El movimiento de los jugadores se ve con una vibración a la hora de moverse, ya que nunca alcanzan sus puntos finales debido a que la cantidad de pixeles que avanzan no les permite llegar.</w:t>
-      </w:r>
+        <w:t xml:space="preserve">El movimiento de los jugadores </w:t>
+      </w:r>
+      <w:r>
+        <w:rPr>
+          <w:rFonts w:ascii="Times New Roman" w:hAnsi="Times New Roman" w:cs="Times New Roman"/>
+        </w:rPr>
+        <w:t>presenta</w:t>
+      </w:r>
+      <w:r>
+        <w:rPr>
+          <w:rFonts w:ascii="Times New Roman" w:hAnsi="Times New Roman" w:cs="Times New Roman"/>
+        </w:rPr>
+        <w:t xml:space="preserve"> </w:t>
+      </w:r>
+      <w:r>
+        <w:rPr>
+          <w:rFonts w:ascii="Times New Roman" w:hAnsi="Times New Roman" w:cs="Times New Roman"/>
+        </w:rPr>
+        <w:t xml:space="preserve">una vibración </w:t>
+      </w:r>
+      <w:r>
+        <w:rPr>
+          <w:rFonts w:ascii="Times New Roman" w:hAnsi="Times New Roman" w:cs="Times New Roman"/>
+        </w:rPr>
+        <w:t>cuando se están moviendo</w:t>
+      </w:r>
+      <w:r>
+        <w:rPr>
+          <w:rFonts w:ascii="Times New Roman" w:hAnsi="Times New Roman" w:cs="Times New Roman"/>
+        </w:rPr>
+        <w:t xml:space="preserve">, ya que nunca alcanzan sus puntos finales debido </w:t>
+      </w:r>
+      <w:r>
+        <w:rPr>
+          <w:rFonts w:ascii="Times New Roman" w:hAnsi="Times New Roman" w:cs="Times New Roman"/>
+        </w:rPr>
+        <w:t xml:space="preserve">no se considera un punto de culminación adecuado. </w:t>
+      </w:r>
+    </w:p>
+    <w:p>
+      <w:pPr>
+        <w:pStyle w:val="Prrafodelista"/>
+        <w:numPr>
+          <w:ilvl w:val="1"/>
+          <w:numId w:val="2"/>
+        </w:numPr>
+        <w:spacing w:line="600" w:lineRule="auto"/>
+        <w:jc w:val="both"/>
+        <w:rPr>
+          <w:rFonts w:ascii="Times New Roman" w:hAnsi="Times New Roman" w:cs="Times New Roman"/>
+        </w:rPr>
+      </w:pPr>
+      <w:r>
+        <w:rPr>
+          <w:rFonts w:ascii="Times New Roman" w:hAnsi="Times New Roman" w:cs="Times New Roman"/>
+        </w:rPr>
+        <w:t>Intentos de solución:</w:t>
+      </w:r>
+    </w:p>
+    <w:p>
+      <w:pPr>
+        <w:pStyle w:val="Prrafodelista"/>
+        <w:numPr>
+          <w:ilvl w:val="2"/>
+          <w:numId w:val="2"/>
+        </w:numPr>
+        <w:spacing w:line="600" w:lineRule="auto"/>
+        <w:jc w:val="both"/>
+        <w:rPr>
+          <w:rFonts w:ascii="Times New Roman" w:hAnsi="Times New Roman" w:cs="Times New Roman"/>
+        </w:rPr>
+      </w:pPr>
+      <w:r>
+        <w:rPr>
+          <w:rFonts w:ascii="Times New Roman" w:hAnsi="Times New Roman" w:cs="Times New Roman"/>
+        </w:rPr>
+        <w:t xml:space="preserve">Se consideraron varias condiciones de </w:t>
+      </w:r>
+      <w:r>
+        <w:rPr>
+          <w:rFonts w:ascii="Times New Roman" w:hAnsi="Times New Roman" w:cs="Times New Roman"/>
+        </w:rPr>
+        <w:t>terminación,</w:t>
+      </w:r>
+      <w:r>
+        <w:rPr>
+          <w:rFonts w:ascii="Times New Roman" w:hAnsi="Times New Roman" w:cs="Times New Roman"/>
+        </w:rPr>
+        <w:t xml:space="preserve"> pero ninguna se adaptaba de la mejor manera. </w:t>
+      </w:r>
+    </w:p>
+    <w:p>
+      <w:pPr>
+        <w:pStyle w:val="Prrafodelista"/>
+        <w:numPr>
+          <w:ilvl w:val="1"/>
+          <w:numId w:val="2"/>
+        </w:numPr>
+        <w:spacing w:line="600" w:lineRule="auto"/>
+        <w:jc w:val="both"/>
+        <w:rPr>
+          <w:rFonts w:ascii="Times New Roman" w:hAnsi="Times New Roman" w:cs="Times New Roman"/>
+        </w:rPr>
+      </w:pPr>
+      <w:r>
+        <w:rPr>
+          <w:rFonts w:ascii="Times New Roman" w:hAnsi="Times New Roman" w:cs="Times New Roman"/>
+        </w:rPr>
+        <w:lastRenderedPageBreak/>
+        <w:t xml:space="preserve">Solución encontrada: </w:t>
+      </w:r>
+    </w:p>
+    <w:p>
+      <w:pPr>
+        <w:pStyle w:val="Prrafodelista"/>
+        <w:numPr>
+          <w:ilvl w:val="2"/>
+          <w:numId w:val="2"/>
+        </w:numPr>
+        <w:spacing w:line="600" w:lineRule="auto"/>
+        <w:jc w:val="both"/>
+        <w:rPr>
+          <w:rFonts w:ascii="Times New Roman" w:hAnsi="Times New Roman" w:cs="Times New Roman"/>
+        </w:rPr>
+      </w:pPr>
+      <w:r>
+        <w:rPr>
+          <w:rFonts w:ascii="Times New Roman" w:hAnsi="Times New Roman" w:cs="Times New Roman"/>
+        </w:rPr>
+        <w:t>Se implementó una fórmula</w:t>
+      </w:r>
+      <w:r>
+        <w:rPr>
+          <w:rFonts w:ascii="Times New Roman" w:hAnsi="Times New Roman" w:cs="Times New Roman"/>
+        </w:rPr>
+        <w:t xml:space="preserve"> </w:t>
+      </w:r>
+      <w:r>
+        <w:rPr>
+          <w:rFonts w:ascii="Times New Roman" w:hAnsi="Times New Roman" w:cs="Times New Roman"/>
+        </w:rPr>
+        <w:t xml:space="preserve">matemática </w:t>
+      </w:r>
+      <w:r>
+        <w:rPr>
+          <w:rFonts w:ascii="Times New Roman" w:hAnsi="Times New Roman" w:cs="Times New Roman"/>
+        </w:rPr>
+        <w:t>la cual</w:t>
+      </w:r>
+      <w:r>
+        <w:rPr>
+          <w:rFonts w:ascii="Times New Roman" w:hAnsi="Times New Roman" w:cs="Times New Roman"/>
+        </w:rPr>
+        <w:t xml:space="preserve"> se fue modificando hasta llegar a la condición de terminación adecuada. Donde se </w:t>
+      </w:r>
+      <w:r>
+        <w:rPr>
+          <w:rFonts w:ascii="Times New Roman" w:hAnsi="Times New Roman" w:cs="Times New Roman"/>
+        </w:rPr>
+        <w:t xml:space="preserve">consideran las diferencias de pixeles y las distancias limitantes de cada jugador. </w:t>
+      </w:r>
+    </w:p>
+    <w:p>
+      <w:pPr>
+        <w:spacing w:line="600" w:lineRule="auto"/>
+        <w:ind w:left="1980"/>
+        <w:jc w:val="both"/>
+        <w:rPr>
+          <w:rFonts w:ascii="Times New Roman" w:hAnsi="Times New Roman" w:cs="Times New Roman"/>
+          <w:b/>
+          <w:bCs/>
+        </w:rPr>
+      </w:pPr>
+      <w:r>
+        <w:rPr>
+          <w:rFonts w:ascii="Times New Roman" w:hAnsi="Times New Roman" w:cs="Times New Roman"/>
+          <w:b/>
+          <w:bCs/>
+        </w:rPr>
+        <w:t>AGREGAR FUNCION MATEMATICA</w:t>
+      </w:r>
+    </w:p>
+    <w:p>
+      <w:pPr>
+        <w:pStyle w:val="Prrafodelista"/>
+        <w:numPr>
+          <w:ilvl w:val="1"/>
+          <w:numId w:val="2"/>
+        </w:numPr>
+        <w:spacing w:line="600" w:lineRule="auto"/>
+        <w:jc w:val="both"/>
+        <w:rPr>
+          <w:rFonts w:ascii="Times New Roman" w:hAnsi="Times New Roman" w:cs="Times New Roman"/>
+        </w:rPr>
+      </w:pPr>
+      <w:r>
+        <w:rPr>
+          <w:rFonts w:ascii="Times New Roman" w:hAnsi="Times New Roman" w:cs="Times New Roman"/>
+        </w:rPr>
+        <w:t>Recomendaciones:</w:t>
+      </w:r>
+    </w:p>
+    <w:p>
+      <w:pPr>
+        <w:pStyle w:val="Prrafodelista"/>
+        <w:numPr>
+          <w:ilvl w:val="2"/>
+          <w:numId w:val="2"/>
+        </w:numPr>
+        <w:spacing w:line="600" w:lineRule="auto"/>
+        <w:jc w:val="both"/>
+        <w:rPr>
+          <w:rFonts w:ascii="Times New Roman" w:hAnsi="Times New Roman" w:cs="Times New Roman"/>
+        </w:rPr>
+      </w:pPr>
+      <w:r>
+        <w:rPr>
+          <w:rFonts w:ascii="Times New Roman" w:hAnsi="Times New Roman" w:cs="Times New Roman"/>
+        </w:rPr>
+        <w:t xml:space="preserve">Considerar las diferencias de pixeles </w:t>
+      </w:r>
+      <w:r>
+        <w:rPr>
+          <w:rFonts w:ascii="Times New Roman" w:hAnsi="Times New Roman" w:cs="Times New Roman"/>
+        </w:rPr>
+        <w:t xml:space="preserve">cuando se implementa </w:t>
+      </w:r>
+      <w:r>
+        <w:rPr>
+          <w:rFonts w:ascii="Times New Roman" w:hAnsi="Times New Roman" w:cs="Times New Roman"/>
+        </w:rPr>
+        <w:t xml:space="preserve">el movimiento y considerar que un jugador es un conjunto de pixeles pintados. </w:t>
+      </w:r>
+    </w:p>
+    <w:p>
+      <w:pPr>
+        <w:pStyle w:val="Prrafodelista"/>
+        <w:numPr>
+          <w:ilvl w:val="2"/>
+          <w:numId w:val="2"/>
+        </w:numPr>
+        <w:spacing w:line="600" w:lineRule="auto"/>
+        <w:jc w:val="both"/>
+        <w:rPr>
+          <w:rFonts w:ascii="Times New Roman" w:hAnsi="Times New Roman" w:cs="Times New Roman"/>
+        </w:rPr>
+      </w:pPr>
+      <w:r>
+        <w:rPr>
+          <w:rFonts w:ascii="Times New Roman" w:hAnsi="Times New Roman" w:cs="Times New Roman"/>
+        </w:rPr>
+        <w:t>Considerar una formula de movimiento generar e irla modificando según las necesidades.</w:t>
+      </w:r>
+    </w:p>
+    <w:p>
+      <w:pPr>
+        <w:pStyle w:val="Prrafodelista"/>
+        <w:numPr>
+          <w:ilvl w:val="1"/>
+          <w:numId w:val="2"/>
+        </w:numPr>
+        <w:spacing w:line="600" w:lineRule="auto"/>
+        <w:contextualSpacing w:val="0"/>
+        <w:jc w:val="both"/>
+        <w:rPr>
+          <w:rFonts w:ascii="Times New Roman" w:hAnsi="Times New Roman" w:cs="Times New Roman"/>
+        </w:rPr>
+      </w:pPr>
+      <w:r>
+        <w:rPr>
+          <w:rFonts w:ascii="Times New Roman" w:hAnsi="Times New Roman" w:cs="Times New Roman"/>
+        </w:rPr>
+        <w:t>Conclusiones:</w:t>
+      </w:r>
+    </w:p>
+    <w:p>
+      <w:pPr>
+        <w:pStyle w:val="Prrafodelista"/>
+        <w:numPr>
+          <w:ilvl w:val="2"/>
+          <w:numId w:val="2"/>
+        </w:numPr>
+        <w:spacing w:line="600" w:lineRule="auto"/>
+        <w:contextualSpacing w:val="0"/>
+        <w:jc w:val="both"/>
+        <w:rPr>
+          <w:rFonts w:ascii="Times New Roman" w:hAnsi="Times New Roman" w:cs="Times New Roman"/>
+        </w:rPr>
+      </w:pPr>
+      <w:r>
+        <w:rPr>
+          <w:rFonts w:ascii="Times New Roman" w:hAnsi="Times New Roman" w:cs="Times New Roman"/>
+        </w:rPr>
+        <w:t>Se concluye</w:t>
+      </w:r>
+      <w:r>
+        <w:rPr>
+          <w:rFonts w:ascii="Times New Roman" w:hAnsi="Times New Roman" w:cs="Times New Roman"/>
+        </w:rPr>
+        <w:t xml:space="preserve"> que la mejor manera encontrada en el proyecto </w:t>
+      </w:r>
+      <w:r>
+        <w:rPr>
+          <w:rFonts w:ascii="Times New Roman" w:hAnsi="Times New Roman" w:cs="Times New Roman"/>
+        </w:rPr>
+        <w:t>para sobrellevar</w:t>
+      </w:r>
+      <w:r>
+        <w:rPr>
+          <w:rFonts w:ascii="Times New Roman" w:hAnsi="Times New Roman" w:cs="Times New Roman"/>
+        </w:rPr>
+        <w:t xml:space="preserve"> el movimiento de jugadores es bajo un modelo matemático que considere </w:t>
+      </w:r>
+      <w:r>
+        <w:rPr>
+          <w:rFonts w:ascii="Times New Roman" w:hAnsi="Times New Roman" w:cs="Times New Roman"/>
+        </w:rPr>
+        <w:t xml:space="preserve">la condición de terminación del algoritmo. </w:t>
+      </w:r>
+    </w:p>
+    <w:p>
+      <w:pPr>
+        <w:pStyle w:val="Prrafodelista"/>
+        <w:numPr>
+          <w:ilvl w:val="0"/>
+          <w:numId w:val="2"/>
+        </w:numPr>
+        <w:spacing w:line="600" w:lineRule="auto"/>
+        <w:jc w:val="both"/>
+        <w:rPr>
+          <w:rFonts w:ascii="Times New Roman" w:hAnsi="Times New Roman" w:cs="Times New Roman"/>
+        </w:rPr>
+      </w:pPr>
+      <w:r>
+        <w:rPr>
+          <w:rFonts w:ascii="Times New Roman" w:hAnsi="Times New Roman" w:cs="Times New Roman"/>
+        </w:rPr>
+        <w:t xml:space="preserve">Implementación de algoritmo genético y </w:t>
+      </w:r>
+    </w:p>
+    <w:p>
+      <w:pPr>
+        <w:rPr>
+          <w:rFonts w:ascii="Times New Roman" w:hAnsi="Times New Roman" w:cs="Times New Roman"/>
+        </w:rPr>
+      </w:pPr>
+      <w:r>
+        <w:rPr>
+          <w:rFonts w:ascii="Times New Roman" w:hAnsi="Times New Roman" w:cs="Times New Roman"/>
+        </w:rPr>
+        <w:br w:type="page"/>
+      </w:r>
+    </w:p>
+    <w:p>
+      <w:pPr>
+        <w:pStyle w:val="Ttulo1"/>
+        <w:rPr>
+          <w:rFonts w:ascii="Times New Roman" w:hAnsi="Times New Roman" w:cs="Times New Roman"/>
+        </w:rPr>
+      </w:pPr>
+      <w:r>
+        <w:rPr>
+          <w:rFonts w:ascii="Times New Roman" w:hAnsi="Times New Roman" w:cs="Times New Roman"/>
+        </w:rPr>
+        <w:lastRenderedPageBreak/>
+        <w:t>Conclusiones y recomendaciones</w:t>
+      </w:r>
+    </w:p>
+    <w:p>
+      <w:pPr>
+        <w:rPr>
+          <w:rFonts w:ascii="Times New Roman" w:eastAsiaTheme="majorEastAsia" w:hAnsi="Times New Roman" w:cs="Times New Roman"/>
+          <w:color w:val="2F5496" w:themeColor="accent1" w:themeShade="BF"/>
+          <w:sz w:val="32"/>
+          <w:szCs w:val="32"/>
+          <w:u w:val="single"/>
+        </w:rPr>
+      </w:pPr>
+      <w:r>
+        <w:rPr>
+          <w:rFonts w:ascii="Times New Roman" w:hAnsi="Times New Roman" w:cs="Times New Roman"/>
+        </w:rPr>
+        <w:br w:type="page"/>
+      </w:r>
+    </w:p>
+    <w:p>
+      <w:pPr>
+        <w:pStyle w:val="Ttulo1"/>
+        <w:rPr>
+          <w:rFonts w:ascii="Times New Roman" w:hAnsi="Times New Roman" w:cs="Times New Roman"/>
+        </w:rPr>
+      </w:pPr>
+      <w:r>
+        <w:rPr>
+          <w:rFonts w:ascii="Times New Roman" w:hAnsi="Times New Roman" w:cs="Times New Roman"/>
+        </w:rPr>
+        <w:lastRenderedPageBreak/>
+        <w:t>Bitácora</w:t>
+      </w:r>
+      <w:r>
+        <w:rPr>
+          <w:rFonts w:ascii="Times New Roman" w:hAnsi="Times New Roman" w:cs="Times New Roman"/>
+        </w:rPr>
+        <w:t>:</w:t>
+      </w:r>
+    </w:p>
+    <w:p>
+      <w:pPr>
+        <w:spacing w:line="600" w:lineRule="auto"/>
+        <w:jc w:val="both"/>
+        <w:rPr>
+          <w:rFonts w:ascii="Times New Roman" w:hAnsi="Times New Roman" w:cs="Times New Roman"/>
+        </w:rPr>
+      </w:pPr>
     </w:p>
     <w:sectPr>
       <w:pgSz w:w="11906" w:h="16838"/>
@@ -741,7 +2399,7 @@
         <w:rFonts w:ascii="Calibri" w:eastAsiaTheme="minorHAnsi" w:hAnsi="Calibri" w:cs="Calibri" w:hint="default"/>
       </w:rPr>
     </w:lvl>
-    <w:lvl w:ilvl="1" w:tplc="0C0A0003" w:tentative="1">
+    <w:lvl w:ilvl="1" w:tplc="0C0A0003">
       <w:start w:val="1"/>
       <w:numFmt w:val="bullet"/>
       <w:lvlText w:val="o"/>
@@ -753,7 +2411,7 @@
         <w:rFonts w:ascii="Courier New" w:hAnsi="Courier New" w:cs="Courier New" w:hint="default"/>
       </w:rPr>
     </w:lvl>
-    <w:lvl w:ilvl="2" w:tplc="0C0A0005" w:tentative="1">
+    <w:lvl w:ilvl="2" w:tplc="0C0A0005">
       <w:start w:val="1"/>
       <w:numFmt w:val="bullet"/>
       <w:lvlText w:val=""/>
@@ -854,7 +2512,7 @@
         <w:rFonts w:hint="default"/>
       </w:rPr>
     </w:lvl>
-    <w:lvl w:ilvl="1" w:tplc="0C0A0019" w:tentative="1">
+    <w:lvl w:ilvl="1" w:tplc="0C0A0019">
       <w:start w:val="1"/>
       <w:numFmt w:val="lowerLetter"/>
       <w:lvlText w:val="%2."/>
@@ -863,7 +2521,7 @@
         <w:ind w:left="1440" w:hanging="360"/>
       </w:pPr>
     </w:lvl>
-    <w:lvl w:ilvl="2" w:tplc="0C0A001B" w:tentative="1">
+    <w:lvl w:ilvl="2" w:tplc="0C0A001B">
       <w:start w:val="1"/>
       <w:numFmt w:val="lowerRoman"/>
       <w:lvlText w:val="%3."/>

</xml_diff>